<commit_message>
memoria y anteproyecto actualizados
</commit_message>
<xml_diff>
--- a/Anteproyecto.docx
+++ b/Anteproyecto.docx
@@ -1,6 +1,6 @@
 
 <file path=word/document.xml><?xml version="1.0" encoding="utf-8"?>
-<w:document xmlns:wpc="http://schemas.microsoft.com/office/word/2010/wordprocessingCanvas" xmlns:cx="http://schemas.microsoft.com/office/drawing/2014/chartex" xmlns:cx1="http://schemas.microsoft.com/office/drawing/2015/9/8/chartex" xmlns:cx2="http://schemas.microsoft.com/office/drawing/2015/10/21/chartex" xmlns:cx3="http://schemas.microsoft.com/office/drawing/2016/5/9/chartex" xmlns:cx4="http://schemas.microsoft.com/office/drawing/2016/5/10/chartex" xmlns:cx5="http://schemas.microsoft.com/office/drawing/2016/5/11/chartex" xmlns:cx6="http://schemas.microsoft.com/office/drawing/2016/5/12/chartex" xmlns:cx7="http://schemas.microsoft.com/office/drawing/2016/5/13/chartex" xmlns:cx8="http://schemas.microsoft.com/office/drawing/2016/5/14/chartex" xmlns:mc="http://schemas.openxmlformats.org/markup-compatibility/2006" xmlns:aink="http://schemas.microsoft.com/office/drawing/2016/ink" xmlns:am3d="http://schemas.microsoft.com/office/drawing/2017/model3d" xmlns:o="urn:schemas-microsoft-com:office:office" xmlns:oel="http://schemas.microsoft.com/office/2019/extlst" xmlns:r="http://schemas.openxmlformats.org/officeDocument/2006/relationships" xmlns:m="http://schemas.openxmlformats.org/officeDocument/2006/math" xmlns:v="urn:schemas-microsoft-com:vml" xmlns:wp14="http://schemas.microsoft.com/office/word/2010/wordprocessingDrawing" xmlns:wp="http://schemas.openxmlformats.org/drawingml/2006/wordprocessingDrawing" xmlns:w10="urn:schemas-microsoft-com:office:word" xmlns:w="http://schemas.openxmlformats.org/wordprocessingml/2006/main" xmlns:w14="http://schemas.microsoft.com/office/word/2010/wordml" xmlns:w15="http://schemas.microsoft.com/office/word/2012/wordml" xmlns:w16cex="http://schemas.microsoft.com/office/word/2018/wordml/cex" xmlns:w16cid="http://schemas.microsoft.com/office/word/2016/wordml/cid" xmlns:w16="http://schemas.microsoft.com/office/word/2018/wordml" xmlns:w16du="http://schemas.microsoft.com/office/word/2023/wordml/word16du" xmlns:w16sdtdh="http://schemas.microsoft.com/office/word/2020/wordml/sdtdatahash" xmlns:w16se="http://schemas.microsoft.com/office/word/2015/wordml/symex" xmlns:wpg="http://schemas.microsoft.com/office/word/2010/wordprocessingGroup" xmlns:wpi="http://schemas.microsoft.com/office/word/2010/wordprocessingInk" xmlns:wne="http://schemas.microsoft.com/office/word/2006/wordml" xmlns:wps="http://schemas.microsoft.com/office/word/2010/wordprocessingShape" mc:Ignorable="w14 w15 w16se w16cid w16 w16cex w16sdtdh wp14">
+<w:document xmlns:wpc="http://schemas.microsoft.com/office/word/2010/wordprocessingCanvas" xmlns:cx="http://schemas.microsoft.com/office/drawing/2014/chartex" xmlns:cx1="http://schemas.microsoft.com/office/drawing/2015/9/8/chartex" xmlns:cx2="http://schemas.microsoft.com/office/drawing/2015/10/21/chartex" xmlns:cx3="http://schemas.microsoft.com/office/drawing/2016/5/9/chartex" xmlns:cx4="http://schemas.microsoft.com/office/drawing/2016/5/10/chartex" xmlns:cx5="http://schemas.microsoft.com/office/drawing/2016/5/11/chartex" xmlns:cx6="http://schemas.microsoft.com/office/drawing/2016/5/12/chartex" xmlns:cx7="http://schemas.microsoft.com/office/drawing/2016/5/13/chartex" xmlns:cx8="http://schemas.microsoft.com/office/drawing/2016/5/14/chartex" xmlns:mc="http://schemas.openxmlformats.org/markup-compatibility/2006" xmlns:aink="http://schemas.microsoft.com/office/drawing/2016/ink" xmlns:am3d="http://schemas.microsoft.com/office/drawing/2017/model3d" xmlns:o="urn:schemas-microsoft-com:office:office" xmlns:oel="http://schemas.microsoft.com/office/2019/extlst" xmlns:r="http://schemas.openxmlformats.org/officeDocument/2006/relationships" xmlns:m="http://schemas.openxmlformats.org/officeDocument/2006/math" xmlns:v="urn:schemas-microsoft-com:vml" xmlns:wp14="http://schemas.microsoft.com/office/word/2010/wordprocessingDrawing" xmlns:wp="http://schemas.openxmlformats.org/drawingml/2006/wordprocessingDrawing" xmlns:w10="urn:schemas-microsoft-com:office:word" xmlns:w="http://schemas.openxmlformats.org/wordprocessingml/2006/main" xmlns:w14="http://schemas.microsoft.com/office/word/2010/wordml" xmlns:w15="http://schemas.microsoft.com/office/word/2012/wordml" xmlns:w16cex="http://schemas.microsoft.com/office/word/2018/wordml/cex" xmlns:w16cid="http://schemas.microsoft.com/office/word/2016/wordml/cid" xmlns:w16="http://schemas.microsoft.com/office/word/2018/wordml" xmlns:w16sdtdh="http://schemas.microsoft.com/office/word/2020/wordml/sdtdatahash" xmlns:w16se="http://schemas.microsoft.com/office/word/2015/wordml/symex" xmlns:wpg="http://schemas.microsoft.com/office/word/2010/wordprocessingGroup" xmlns:wpi="http://schemas.microsoft.com/office/word/2010/wordprocessingInk" xmlns:wne="http://schemas.microsoft.com/office/word/2006/wordml" xmlns:wps="http://schemas.microsoft.com/office/word/2010/wordprocessingShape" mc:Ignorable="w14 w15 w16se w16cid w16 w16cex w16sdtdh wp14">
   <w:body>
     <w:p>
       <w:pPr>
@@ -515,7 +515,167 @@
                 <w:kern w:val="2"/>
                 <w14:ligatures w14:val="standardContextual"/>
               </w:rPr>
-              <w:t>Este proyecto tiene como objetivo aplicar metodología DevOps en el ámbito de Internet de las cosas (IoT) mediante la utilización de Vagrant en un entorno simulado. El despliegue del stack ELK y el clúster de servidores de K3S permitirá a los equipos de desarrollo y profesionales de IoT explorar y evaluar el rendimiento de estas tecnologías en un entorno controlado.</w:t>
+              <w:t>Este proyecto tiene como objetivo aplicar metodología</w:t>
+            </w:r>
+            <w:r>
+              <w:rPr>
+                <w:rFonts w:ascii="Calibri" w:eastAsia="Calibri" w:hAnsi="Calibri"/>
+                <w:kern w:val="2"/>
+                <w14:ligatures w14:val="standardContextual"/>
+              </w:rPr>
+              <w:fldChar w:fldCharType="begin"/>
+            </w:r>
+            <w:r>
+              <w:rPr>
+                <w:rFonts w:ascii="Calibri" w:eastAsia="Calibri" w:hAnsi="Calibri"/>
+                <w:kern w:val="2"/>
+                <w14:ligatures w14:val="standardContextual"/>
+              </w:rPr>
+              <w:instrText xml:space="preserve"> XE "metodología:Una metodología es un enfoque estructurado y sistemático para abordar una tarea o proceso, que incluye principios, prácticas y técnicas específicas para lograr resultados consistentes y eficientes." </w:instrText>
+            </w:r>
+            <w:r>
+              <w:rPr>
+                <w:rFonts w:ascii="Calibri" w:eastAsia="Calibri" w:hAnsi="Calibri"/>
+                <w:kern w:val="2"/>
+                <w14:ligatures w14:val="standardContextual"/>
+              </w:rPr>
+              <w:fldChar w:fldCharType="end"/>
+            </w:r>
+            <w:r>
+              <w:rPr>
+                <w:rFonts w:ascii="Calibri" w:eastAsia="Calibri" w:hAnsi="Calibri"/>
+                <w:kern w:val="2"/>
+                <w14:ligatures w14:val="standardContextual"/>
+              </w:rPr>
+              <w:t xml:space="preserve"> DevOps en el ámbito de Internet de las cosas (IoT</w:t>
+            </w:r>
+            <w:r>
+              <w:rPr>
+                <w:rFonts w:ascii="Calibri" w:eastAsia="Calibri" w:hAnsi="Calibri"/>
+                <w:kern w:val="2"/>
+                <w14:ligatures w14:val="standardContextual"/>
+              </w:rPr>
+              <w:fldChar w:fldCharType="begin"/>
+            </w:r>
+            <w:r>
+              <w:rPr>
+                <w:rFonts w:ascii="Calibri" w:eastAsia="Calibri" w:hAnsi="Calibri"/>
+                <w:kern w:val="2"/>
+                <w14:ligatures w14:val="standardContextual"/>
+              </w:rPr>
+              <w:instrText xml:space="preserve"> XE "IoT:Internet of Things" </w:instrText>
+            </w:r>
+            <w:r>
+              <w:rPr>
+                <w:rFonts w:ascii="Calibri" w:eastAsia="Calibri" w:hAnsi="Calibri"/>
+                <w:kern w:val="2"/>
+                <w14:ligatures w14:val="standardContextual"/>
+              </w:rPr>
+              <w:fldChar w:fldCharType="end"/>
+            </w:r>
+            <w:r>
+              <w:rPr>
+                <w:rFonts w:ascii="Calibri" w:eastAsia="Calibri" w:hAnsi="Calibri"/>
+                <w:kern w:val="2"/>
+                <w14:ligatures w14:val="standardContextual"/>
+              </w:rPr>
+              <w:t>) mediante la utilización de Vagrant en un entorno simulado. El despliegue del stack</w:t>
+            </w:r>
+            <w:r>
+              <w:rPr>
+                <w:rFonts w:ascii="Calibri" w:eastAsia="Calibri" w:hAnsi="Calibri"/>
+                <w:kern w:val="2"/>
+                <w14:ligatures w14:val="standardContextual"/>
+              </w:rPr>
+              <w:fldChar w:fldCharType="begin"/>
+            </w:r>
+            <w:r>
+              <w:rPr>
+                <w:rFonts w:ascii="Calibri" w:eastAsia="Calibri" w:hAnsi="Calibri"/>
+                <w:kern w:val="2"/>
+                <w14:ligatures w14:val="standardContextual"/>
+              </w:rPr>
+              <w:instrText xml:space="preserve"> XE "stack:conjunto de tecnologías, herramientas o componentes que se utilizan de manera conjunta para desarrollar o implementar una solución informática" </w:instrText>
+            </w:r>
+            <w:r>
+              <w:rPr>
+                <w:rFonts w:ascii="Calibri" w:eastAsia="Calibri" w:hAnsi="Calibri"/>
+                <w:kern w:val="2"/>
+                <w14:ligatures w14:val="standardContextual"/>
+              </w:rPr>
+              <w:fldChar w:fldCharType="end"/>
+            </w:r>
+            <w:r>
+              <w:rPr>
+                <w:rFonts w:ascii="Calibri" w:eastAsia="Calibri" w:hAnsi="Calibri"/>
+                <w:kern w:val="2"/>
+                <w14:ligatures w14:val="standardContextual"/>
+              </w:rPr>
+              <w:t xml:space="preserve"> ELK</w:t>
+            </w:r>
+            <w:r>
+              <w:rPr>
+                <w:rFonts w:ascii="Calibri" w:eastAsia="Calibri" w:hAnsi="Calibri"/>
+                <w:kern w:val="2"/>
+                <w14:ligatures w14:val="standardContextual"/>
+              </w:rPr>
+              <w:fldChar w:fldCharType="begin"/>
+            </w:r>
+            <w:r>
+              <w:rPr>
+                <w:rFonts w:ascii="Calibri" w:eastAsia="Calibri" w:hAnsi="Calibri"/>
+                <w:kern w:val="2"/>
+                <w14:ligatures w14:val="standardContextual"/>
+              </w:rPr>
+              <w:instrText xml:space="preserve"> XE "ELK:Elasticsearch, Logstash y Kibana, por sus siglas" </w:instrText>
+            </w:r>
+            <w:r>
+              <w:rPr>
+                <w:rFonts w:ascii="Calibri" w:eastAsia="Calibri" w:hAnsi="Calibri"/>
+                <w:kern w:val="2"/>
+                <w14:ligatures w14:val="standardContextual"/>
+              </w:rPr>
+              <w:fldChar w:fldCharType="end"/>
+            </w:r>
+            <w:r>
+              <w:rPr>
+                <w:rFonts w:ascii="Calibri" w:eastAsia="Calibri" w:hAnsi="Calibri"/>
+                <w:kern w:val="2"/>
+                <w14:ligatures w14:val="standardContextual"/>
+              </w:rPr>
+              <w:t xml:space="preserve"> y el clúster de servidores de K3S permitirá a los equipos de desarrollo y profesionales de IoT</w:t>
+            </w:r>
+            <w:r>
+              <w:rPr>
+                <w:rFonts w:ascii="Calibri" w:eastAsia="Calibri" w:hAnsi="Calibri"/>
+                <w:kern w:val="2"/>
+                <w14:ligatures w14:val="standardContextual"/>
+              </w:rPr>
+              <w:fldChar w:fldCharType="begin"/>
+            </w:r>
+            <w:r>
+              <w:rPr>
+                <w:rFonts w:ascii="Calibri" w:eastAsia="Calibri" w:hAnsi="Calibri"/>
+                <w:kern w:val="2"/>
+                <w14:ligatures w14:val="standardContextual"/>
+              </w:rPr>
+              <w:instrText xml:space="preserve"> XE "IoT:Internet of Things" </w:instrText>
+            </w:r>
+            <w:r>
+              <w:rPr>
+                <w:rFonts w:ascii="Calibri" w:eastAsia="Calibri" w:hAnsi="Calibri"/>
+                <w:kern w:val="2"/>
+                <w14:ligatures w14:val="standardContextual"/>
+              </w:rPr>
+              <w:fldChar w:fldCharType="end"/>
+            </w:r>
+            <w:r>
+              <w:rPr>
+                <w:rFonts w:ascii="Calibri" w:eastAsia="Calibri" w:hAnsi="Calibri"/>
+                <w:kern w:val="2"/>
+                <w14:ligatures w14:val="standardContextual"/>
+              </w:rPr>
+              <w:t xml:space="preserve"> explorar y evaluar el rendimiento de estas tecnologías en un entorno controlado.</w:t>
             </w:r>
           </w:p>
           <w:p>
@@ -537,7 +697,7 @@
                 <w:kern w:val="2"/>
                 <w14:ligatures w14:val="standardContextual"/>
               </w:rPr>
-              <w:t>El resultado principal seran un conjunto de scripts y piezas de código declarativo que permitirán desplegar y configurar un entorno de desarrollo cuyas características sean prácticamente idénticas a un entorno de producción con el objetivo de reducir el número de fallos introducidos por diferencias entre entornos, agilizar la velocidad de inserción de personal al equipo de desarrollo y reducir los tiempos de retraso asociados a cambios en la infraestructura o redes subyacentes, permitiendo que cualquier variación en estas se sustituya en el código y se aplique a todos los entornos de desarrollo en pocos minutos.</w:t>
+              <w:t>El resultado principal será un conjunto de scripts y piezas de código declarativo que permitirán desplegar y configurar un entorno de desarrollo cuyas características sean prácticamente idénticas a un entorno de producción con el objetivo de reducir el número de fallos introducidos por diferencias entre entornos, agilizar la velocidad de inserción de personal al equipo de desarrollo y reducir los tiempos de retraso asociados a cambios en la infraestructura o redes subyacentes, permitiendo que cualquier variación en estas se sustituya en el código y se aplique a todos los entornos de desarrollo en pocos minutos.</w:t>
             </w:r>
           </w:p>
           <w:p>
@@ -559,7 +719,39 @@
                 <w:kern w:val="2"/>
                 <w14:ligatures w14:val="standardContextual"/>
               </w:rPr>
-              <w:t>Otro de los objetivos es que la arquitectura de sistemas que desplieguen estos scripts sea capaz de monitorizar un entorno IoT con miles de dispositivos, por lo que debe ser altamente escalable.</w:t>
+              <w:t>Otro de los objetivos es que la arquitectura de sistemas que desplieguen estos scripts sea capaz de monitorizar un entorno IoT</w:t>
+            </w:r>
+            <w:r>
+              <w:rPr>
+                <w:rFonts w:ascii="Calibri" w:eastAsia="Calibri" w:hAnsi="Calibri"/>
+                <w:kern w:val="2"/>
+                <w14:ligatures w14:val="standardContextual"/>
+              </w:rPr>
+              <w:fldChar w:fldCharType="begin"/>
+            </w:r>
+            <w:r>
+              <w:rPr>
+                <w:rFonts w:ascii="Calibri" w:eastAsia="Calibri" w:hAnsi="Calibri"/>
+                <w:kern w:val="2"/>
+                <w14:ligatures w14:val="standardContextual"/>
+              </w:rPr>
+              <w:instrText xml:space="preserve"> XE "IoT:Internet of Things" </w:instrText>
+            </w:r>
+            <w:r>
+              <w:rPr>
+                <w:rFonts w:ascii="Calibri" w:eastAsia="Calibri" w:hAnsi="Calibri"/>
+                <w:kern w:val="2"/>
+                <w14:ligatures w14:val="standardContextual"/>
+              </w:rPr>
+              <w:fldChar w:fldCharType="end"/>
+            </w:r>
+            <w:r>
+              <w:rPr>
+                <w:rFonts w:ascii="Calibri" w:eastAsia="Calibri" w:hAnsi="Calibri"/>
+                <w:kern w:val="2"/>
+                <w14:ligatures w14:val="standardContextual"/>
+              </w:rPr>
+              <w:t xml:space="preserve"> con miles de dispositivos, por lo que debe ser altamente escalable.</w:t>
             </w:r>
           </w:p>
           <w:p>
@@ -603,7 +795,167 @@
                 <w:kern w:val="2"/>
                 <w14:ligatures w14:val="standardContextual"/>
               </w:rPr>
-              <w:t>Una de las partes a de la arquitectura objetivo es el stack ELK (Elasticsearch, Logstash y Kibana). Elasticsearch proporcionará una plataforma robusta para el almacenamiento y búsqueda de los registros generados por los dispositivos IoT simulados. Logstash será utilizado para la ingestión y procesamiento de estos registros, permitiendo su transformación y enriquecimiento antes de ser almacenados en Elasticsearch. Kibana se utilizará como herramienta de visualización y análisis para extraer información valiosa a partir de los datos recopilados. El despliegue exitoso del stack ELK en el entorno simulado será un hito clave en el proyecto.</w:t>
+              <w:t>Una de las partes a de la arquitectura objetivo es el stack</w:t>
+            </w:r>
+            <w:r>
+              <w:rPr>
+                <w:rFonts w:ascii="Calibri" w:eastAsia="Calibri" w:hAnsi="Calibri"/>
+                <w:kern w:val="2"/>
+                <w14:ligatures w14:val="standardContextual"/>
+              </w:rPr>
+              <w:fldChar w:fldCharType="begin"/>
+            </w:r>
+            <w:r>
+              <w:rPr>
+                <w:rFonts w:ascii="Calibri" w:eastAsia="Calibri" w:hAnsi="Calibri"/>
+                <w:kern w:val="2"/>
+                <w14:ligatures w14:val="standardContextual"/>
+              </w:rPr>
+              <w:instrText xml:space="preserve"> XE "stack:conjunto de tecnologías, herramientas o componentes que se utilizan de manera conjunta para desarrollar o implementar una solución informática" </w:instrText>
+            </w:r>
+            <w:r>
+              <w:rPr>
+                <w:rFonts w:ascii="Calibri" w:eastAsia="Calibri" w:hAnsi="Calibri"/>
+                <w:kern w:val="2"/>
+                <w14:ligatures w14:val="standardContextual"/>
+              </w:rPr>
+              <w:fldChar w:fldCharType="end"/>
+            </w:r>
+            <w:r>
+              <w:rPr>
+                <w:rFonts w:ascii="Calibri" w:eastAsia="Calibri" w:hAnsi="Calibri"/>
+                <w:kern w:val="2"/>
+                <w14:ligatures w14:val="standardContextual"/>
+              </w:rPr>
+              <w:t xml:space="preserve"> ELK</w:t>
+            </w:r>
+            <w:r>
+              <w:rPr>
+                <w:rFonts w:ascii="Calibri" w:eastAsia="Calibri" w:hAnsi="Calibri"/>
+                <w:kern w:val="2"/>
+                <w14:ligatures w14:val="standardContextual"/>
+              </w:rPr>
+              <w:fldChar w:fldCharType="begin"/>
+            </w:r>
+            <w:r>
+              <w:rPr>
+                <w:rFonts w:ascii="Calibri" w:eastAsia="Calibri" w:hAnsi="Calibri"/>
+                <w:kern w:val="2"/>
+                <w14:ligatures w14:val="standardContextual"/>
+              </w:rPr>
+              <w:instrText xml:space="preserve"> XE "ELK:Elasticsearch, Logstash y Kibana, por sus siglas" </w:instrText>
+            </w:r>
+            <w:r>
+              <w:rPr>
+                <w:rFonts w:ascii="Calibri" w:eastAsia="Calibri" w:hAnsi="Calibri"/>
+                <w:kern w:val="2"/>
+                <w14:ligatures w14:val="standardContextual"/>
+              </w:rPr>
+              <w:fldChar w:fldCharType="end"/>
+            </w:r>
+            <w:r>
+              <w:rPr>
+                <w:rFonts w:ascii="Calibri" w:eastAsia="Calibri" w:hAnsi="Calibri"/>
+                <w:kern w:val="2"/>
+                <w14:ligatures w14:val="standardContextual"/>
+              </w:rPr>
+              <w:t xml:space="preserve"> (Elasticsearch, Logstash y Kibana). Elasticsearch proporcionará una plataforma robusta para el almacenamiento y búsqueda de los registros generados por los dispositivos IoT</w:t>
+            </w:r>
+            <w:r>
+              <w:rPr>
+                <w:rFonts w:ascii="Calibri" w:eastAsia="Calibri" w:hAnsi="Calibri"/>
+                <w:kern w:val="2"/>
+                <w14:ligatures w14:val="standardContextual"/>
+              </w:rPr>
+              <w:fldChar w:fldCharType="begin"/>
+            </w:r>
+            <w:r>
+              <w:rPr>
+                <w:rFonts w:ascii="Calibri" w:eastAsia="Calibri" w:hAnsi="Calibri"/>
+                <w:kern w:val="2"/>
+                <w14:ligatures w14:val="standardContextual"/>
+              </w:rPr>
+              <w:instrText xml:space="preserve"> XE "IoT:Internet of Things" </w:instrText>
+            </w:r>
+            <w:r>
+              <w:rPr>
+                <w:rFonts w:ascii="Calibri" w:eastAsia="Calibri" w:hAnsi="Calibri"/>
+                <w:kern w:val="2"/>
+                <w14:ligatures w14:val="standardContextual"/>
+              </w:rPr>
+              <w:fldChar w:fldCharType="end"/>
+            </w:r>
+            <w:r>
+              <w:rPr>
+                <w:rFonts w:ascii="Calibri" w:eastAsia="Calibri" w:hAnsi="Calibri"/>
+                <w:kern w:val="2"/>
+                <w14:ligatures w14:val="standardContextual"/>
+              </w:rPr>
+              <w:t xml:space="preserve"> simulados. Logstash será utilizado para la ingestión y procesamiento de estos registros, permitiendo su transformación y enriquecimiento antes de ser almacenados en Elasticsearch. Kibana se utilizará como herramienta de visualización y análisis para extraer información valiosa a partir de los datos recopilados. El despliegue exitoso del stack</w:t>
+            </w:r>
+            <w:r>
+              <w:rPr>
+                <w:rFonts w:ascii="Calibri" w:eastAsia="Calibri" w:hAnsi="Calibri"/>
+                <w:kern w:val="2"/>
+                <w14:ligatures w14:val="standardContextual"/>
+              </w:rPr>
+              <w:fldChar w:fldCharType="begin"/>
+            </w:r>
+            <w:r>
+              <w:rPr>
+                <w:rFonts w:ascii="Calibri" w:eastAsia="Calibri" w:hAnsi="Calibri"/>
+                <w:kern w:val="2"/>
+                <w14:ligatures w14:val="standardContextual"/>
+              </w:rPr>
+              <w:instrText xml:space="preserve"> XE "stack:conjunto de tecnologías, herramientas o componentes que se utilizan de manera conjunta para desarrollar o implementar una solución informática" </w:instrText>
+            </w:r>
+            <w:r>
+              <w:rPr>
+                <w:rFonts w:ascii="Calibri" w:eastAsia="Calibri" w:hAnsi="Calibri"/>
+                <w:kern w:val="2"/>
+                <w14:ligatures w14:val="standardContextual"/>
+              </w:rPr>
+              <w:fldChar w:fldCharType="end"/>
+            </w:r>
+            <w:r>
+              <w:rPr>
+                <w:rFonts w:ascii="Calibri" w:eastAsia="Calibri" w:hAnsi="Calibri"/>
+                <w:kern w:val="2"/>
+                <w14:ligatures w14:val="standardContextual"/>
+              </w:rPr>
+              <w:t xml:space="preserve"> ELK</w:t>
+            </w:r>
+            <w:r>
+              <w:rPr>
+                <w:rFonts w:ascii="Calibri" w:eastAsia="Calibri" w:hAnsi="Calibri"/>
+                <w:kern w:val="2"/>
+                <w14:ligatures w14:val="standardContextual"/>
+              </w:rPr>
+              <w:fldChar w:fldCharType="begin"/>
+            </w:r>
+            <w:r>
+              <w:rPr>
+                <w:rFonts w:ascii="Calibri" w:eastAsia="Calibri" w:hAnsi="Calibri"/>
+                <w:kern w:val="2"/>
+                <w14:ligatures w14:val="standardContextual"/>
+              </w:rPr>
+              <w:instrText xml:space="preserve"> XE "ELK:Elasticsearch, Logstash y Kibana, por sus siglas" </w:instrText>
+            </w:r>
+            <w:r>
+              <w:rPr>
+                <w:rFonts w:ascii="Calibri" w:eastAsia="Calibri" w:hAnsi="Calibri"/>
+                <w:kern w:val="2"/>
+                <w14:ligatures w14:val="standardContextual"/>
+              </w:rPr>
+              <w:fldChar w:fldCharType="end"/>
+            </w:r>
+            <w:r>
+              <w:rPr>
+                <w:rFonts w:ascii="Calibri" w:eastAsia="Calibri" w:hAnsi="Calibri"/>
+                <w:kern w:val="2"/>
+                <w14:ligatures w14:val="standardContextual"/>
+              </w:rPr>
+              <w:t xml:space="preserve"> en el entorno simulado será un hito clave en el proyecto.</w:t>
             </w:r>
           </w:p>
           <w:p>
@@ -626,7 +978,199 @@
                 <w14:ligatures w14:val="standardContextual"/>
               </w:rPr>
               <w:lastRenderedPageBreak/>
-              <w:t>Además, se pretende desplegar un cluster de K3S para simular los dispositivos IoT. K3S es una distribución ligera de Kubernetes que facilita la creación y gestión de contenedores. Los contenedores desplegados en este clúster representarán los dispositivos IoT, generando y enviando logs a través del protocolo MQTT. Para ello, se utilizará Mosquitto como servidor MQTT, que actuará como intermediario en la comunicación entre los dispositivos y el resto del sistema.</w:t>
+              <w:t>Además, se pretende desplegar un cluster de K3S para simular los dispositivos IoT</w:t>
+            </w:r>
+            <w:r>
+              <w:rPr>
+                <w:rFonts w:ascii="Calibri" w:eastAsia="Calibri" w:hAnsi="Calibri"/>
+                <w:kern w:val="2"/>
+                <w14:ligatures w14:val="standardContextual"/>
+              </w:rPr>
+              <w:fldChar w:fldCharType="begin"/>
+            </w:r>
+            <w:r>
+              <w:rPr>
+                <w:rFonts w:ascii="Calibri" w:eastAsia="Calibri" w:hAnsi="Calibri"/>
+                <w:kern w:val="2"/>
+                <w14:ligatures w14:val="standardContextual"/>
+              </w:rPr>
+              <w:instrText xml:space="preserve"> XE "IoT:Internet of Things" </w:instrText>
+            </w:r>
+            <w:r>
+              <w:rPr>
+                <w:rFonts w:ascii="Calibri" w:eastAsia="Calibri" w:hAnsi="Calibri"/>
+                <w:kern w:val="2"/>
+                <w14:ligatures w14:val="standardContextual"/>
+              </w:rPr>
+              <w:fldChar w:fldCharType="end"/>
+            </w:r>
+            <w:r>
+              <w:rPr>
+                <w:rFonts w:ascii="Calibri" w:eastAsia="Calibri" w:hAnsi="Calibri"/>
+                <w:kern w:val="2"/>
+                <w14:ligatures w14:val="standardContextual"/>
+              </w:rPr>
+              <w:t>. K3S es una distribución ligera de Kubernetes que facilita la creación y gestión de contenedores. Los contenedores desplegados en este clúster representarán los dispositivos IoT</w:t>
+            </w:r>
+            <w:r>
+              <w:rPr>
+                <w:rFonts w:ascii="Calibri" w:eastAsia="Calibri" w:hAnsi="Calibri"/>
+                <w:kern w:val="2"/>
+                <w14:ligatures w14:val="standardContextual"/>
+              </w:rPr>
+              <w:fldChar w:fldCharType="begin"/>
+            </w:r>
+            <w:r>
+              <w:rPr>
+                <w:rFonts w:ascii="Calibri" w:eastAsia="Calibri" w:hAnsi="Calibri"/>
+                <w:kern w:val="2"/>
+                <w14:ligatures w14:val="standardContextual"/>
+              </w:rPr>
+              <w:instrText xml:space="preserve"> XE "IoT:Internet of Things" </w:instrText>
+            </w:r>
+            <w:r>
+              <w:rPr>
+                <w:rFonts w:ascii="Calibri" w:eastAsia="Calibri" w:hAnsi="Calibri"/>
+                <w:kern w:val="2"/>
+                <w14:ligatures w14:val="standardContextual"/>
+              </w:rPr>
+              <w:fldChar w:fldCharType="end"/>
+            </w:r>
+            <w:r>
+              <w:rPr>
+                <w:rFonts w:ascii="Calibri" w:eastAsia="Calibri" w:hAnsi="Calibri"/>
+                <w:kern w:val="2"/>
+                <w14:ligatures w14:val="standardContextual"/>
+              </w:rPr>
+              <w:t>, generando y enviando logs</w:t>
+            </w:r>
+            <w:r>
+              <w:rPr>
+                <w:rFonts w:ascii="Calibri" w:eastAsia="Calibri" w:hAnsi="Calibri"/>
+                <w:kern w:val="2"/>
+                <w14:ligatures w14:val="standardContextual"/>
+              </w:rPr>
+              <w:fldChar w:fldCharType="begin"/>
+            </w:r>
+            <w:r>
+              <w:rPr>
+                <w:rFonts w:ascii="Calibri" w:eastAsia="Calibri" w:hAnsi="Calibri"/>
+                <w:kern w:val="2"/>
+                <w14:ligatures w14:val="standardContextual"/>
+              </w:rPr>
+              <w:instrText xml:space="preserve"> XE "logs:Los logs son registros o registros de eventos generados por sistemas informáticos, aplicaciones o dispositivos, que proporcionan información detallada sobre operaciones, errores, acciones y eventos relevantes para el monitoreo y solución de problemas." </w:instrText>
+            </w:r>
+            <w:r>
+              <w:rPr>
+                <w:rFonts w:ascii="Calibri" w:eastAsia="Calibri" w:hAnsi="Calibri"/>
+                <w:kern w:val="2"/>
+                <w14:ligatures w14:val="standardContextual"/>
+              </w:rPr>
+              <w:fldChar w:fldCharType="end"/>
+            </w:r>
+            <w:r>
+              <w:rPr>
+                <w:rFonts w:ascii="Calibri" w:eastAsia="Calibri" w:hAnsi="Calibri"/>
+                <w:kern w:val="2"/>
+                <w14:ligatures w14:val="standardContextual"/>
+              </w:rPr>
+              <w:t xml:space="preserve"> a través del protocolo MQTT</w:t>
+            </w:r>
+            <w:r>
+              <w:rPr>
+                <w:rFonts w:ascii="Calibri" w:eastAsia="Calibri" w:hAnsi="Calibri"/>
+                <w:kern w:val="2"/>
+                <w14:ligatures w14:val="standardContextual"/>
+              </w:rPr>
+              <w:fldChar w:fldCharType="begin"/>
+            </w:r>
+            <w:r>
+              <w:rPr>
+                <w:rFonts w:ascii="Calibri" w:eastAsia="Calibri" w:hAnsi="Calibri"/>
+                <w:kern w:val="2"/>
+                <w14:ligatures w14:val="standardContextual"/>
+              </w:rPr>
+              <w:instrText xml:space="preserve"> XE "MQTT:Message Queing Telemetry Transport, Protocolo de comunicación máquina a máquina mediante el envío de mensajes." </w:instrText>
+            </w:r>
+            <w:r>
+              <w:rPr>
+                <w:rFonts w:ascii="Calibri" w:eastAsia="Calibri" w:hAnsi="Calibri"/>
+                <w:kern w:val="2"/>
+                <w14:ligatures w14:val="standardContextual"/>
+              </w:rPr>
+              <w:fldChar w:fldCharType="end"/>
+            </w:r>
+            <w:r>
+              <w:rPr>
+                <w:rFonts w:ascii="Calibri" w:eastAsia="Calibri" w:hAnsi="Calibri"/>
+                <w:kern w:val="2"/>
+                <w14:ligatures w14:val="standardContextual"/>
+              </w:rPr>
+              <w:t>. Para ello, se utilizará Mosquitto como servidor</w:t>
+            </w:r>
+            <w:r>
+              <w:rPr>
+                <w:rFonts w:ascii="Calibri" w:eastAsia="Calibri" w:hAnsi="Calibri"/>
+                <w:kern w:val="2"/>
+                <w14:ligatures w14:val="standardContextual"/>
+              </w:rPr>
+              <w:fldChar w:fldCharType="begin"/>
+            </w:r>
+            <w:r>
+              <w:rPr>
+                <w:rFonts w:ascii="Calibri" w:eastAsia="Calibri" w:hAnsi="Calibri"/>
+                <w:kern w:val="2"/>
+                <w14:ligatures w14:val="standardContextual"/>
+              </w:rPr>
+              <w:instrText xml:space="preserve"> XE "servidor:Computadora que provee servicios a otros dispositivos en una red, como Internet. Responde a solicitudes y gestiona recursos." </w:instrText>
+            </w:r>
+            <w:r>
+              <w:rPr>
+                <w:rFonts w:ascii="Calibri" w:eastAsia="Calibri" w:hAnsi="Calibri"/>
+                <w:kern w:val="2"/>
+                <w14:ligatures w14:val="standardContextual"/>
+              </w:rPr>
+              <w:fldChar w:fldCharType="end"/>
+            </w:r>
+            <w:r>
+              <w:rPr>
+                <w:rFonts w:ascii="Calibri" w:eastAsia="Calibri" w:hAnsi="Calibri"/>
+                <w:kern w:val="2"/>
+                <w14:ligatures w14:val="standardContextual"/>
+              </w:rPr>
+              <w:t xml:space="preserve"> MQTT</w:t>
+            </w:r>
+            <w:r>
+              <w:rPr>
+                <w:rFonts w:ascii="Calibri" w:eastAsia="Calibri" w:hAnsi="Calibri"/>
+                <w:kern w:val="2"/>
+                <w14:ligatures w14:val="standardContextual"/>
+              </w:rPr>
+              <w:fldChar w:fldCharType="begin"/>
+            </w:r>
+            <w:r>
+              <w:rPr>
+                <w:rFonts w:ascii="Calibri" w:eastAsia="Calibri" w:hAnsi="Calibri"/>
+                <w:kern w:val="2"/>
+                <w14:ligatures w14:val="standardContextual"/>
+              </w:rPr>
+              <w:instrText xml:space="preserve"> XE "MQTT:Message Queing Telemetry Transport, Protocolo de comunicación máquina a máquina mediante el envío de mensajes." </w:instrText>
+            </w:r>
+            <w:r>
+              <w:rPr>
+                <w:rFonts w:ascii="Calibri" w:eastAsia="Calibri" w:hAnsi="Calibri"/>
+                <w:kern w:val="2"/>
+                <w14:ligatures w14:val="standardContextual"/>
+              </w:rPr>
+              <w:fldChar w:fldCharType="end"/>
+            </w:r>
+            <w:r>
+              <w:rPr>
+                <w:rFonts w:ascii="Calibri" w:eastAsia="Calibri" w:hAnsi="Calibri"/>
+                <w:kern w:val="2"/>
+                <w14:ligatures w14:val="standardContextual"/>
+              </w:rPr>
+              <w:t>, que actuará como intermediario en la comunicación entre los dispositivos y el resto del sistema.</w:t>
             </w:r>
           </w:p>
           <w:p>
@@ -648,7 +1192,231 @@
                 <w:kern w:val="2"/>
                 <w14:ligatures w14:val="standardContextual"/>
               </w:rPr>
-              <w:t>Para capturar y enviar los registros de MQTT a Logstash, se desplegará un agente Filebeat en la máquina virtual de MQTT. Filebeat es un componente de la suite de Elastic que permite recopilar, enviar y procesar registros de manera eficiente. El agente Filebeat estará configurado para leer los mensajes de los tópicos de MQTT y enviarlos a Logstash a través de una conexión TCP. Esto permitirá una integración fluida entre Mosquitto, Filebeat y Logstash, asegurando que los registros generados por los dispositivos IoT sean enviados y procesados de manera adecuada en el stack ELK.</w:t>
+              <w:t>Para capturar y enviar los registros de MQTT</w:t>
+            </w:r>
+            <w:r>
+              <w:rPr>
+                <w:rFonts w:ascii="Calibri" w:eastAsia="Calibri" w:hAnsi="Calibri"/>
+                <w:kern w:val="2"/>
+                <w14:ligatures w14:val="standardContextual"/>
+              </w:rPr>
+              <w:fldChar w:fldCharType="begin"/>
+            </w:r>
+            <w:r>
+              <w:rPr>
+                <w:rFonts w:ascii="Calibri" w:eastAsia="Calibri" w:hAnsi="Calibri"/>
+                <w:kern w:val="2"/>
+                <w14:ligatures w14:val="standardContextual"/>
+              </w:rPr>
+              <w:instrText xml:space="preserve"> XE "MQTT:Message Queing Telemetry Transport, Protocolo de comunicación máquina a máquina mediante el envío de mensajes." </w:instrText>
+            </w:r>
+            <w:r>
+              <w:rPr>
+                <w:rFonts w:ascii="Calibri" w:eastAsia="Calibri" w:hAnsi="Calibri"/>
+                <w:kern w:val="2"/>
+                <w14:ligatures w14:val="standardContextual"/>
+              </w:rPr>
+              <w:fldChar w:fldCharType="end"/>
+            </w:r>
+            <w:r>
+              <w:rPr>
+                <w:rFonts w:ascii="Calibri" w:eastAsia="Calibri" w:hAnsi="Calibri"/>
+                <w:kern w:val="2"/>
+                <w14:ligatures w14:val="standardContextual"/>
+              </w:rPr>
+              <w:t xml:space="preserve"> a Logstash, se desplegará un agente Filebeat en la máquina virtual</w:t>
+            </w:r>
+            <w:r>
+              <w:rPr>
+                <w:rFonts w:ascii="Calibri" w:eastAsia="Calibri" w:hAnsi="Calibri"/>
+                <w:kern w:val="2"/>
+                <w14:ligatures w14:val="standardContextual"/>
+              </w:rPr>
+              <w:fldChar w:fldCharType="begin"/>
+            </w:r>
+            <w:r>
+              <w:rPr>
+                <w:rFonts w:ascii="Calibri" w:eastAsia="Calibri" w:hAnsi="Calibri"/>
+                <w:kern w:val="2"/>
+                <w14:ligatures w14:val="standardContextual"/>
+              </w:rPr>
+              <w:instrText xml:space="preserve"> XE "máquina virtual:Una máquina virtual es un entorno virtualizado que simula un sistema informático completo, incluyendo hardware y software, dentro de un sistema físico. Permite ejecutar múltiples sistemas operativos y aplicaciones de forma aislada y simultánea en un mismo equipo físico, lo que brinda flexibilidad, eficiencia y seguridad en el despliegue de sistemas y aplicaciones." </w:instrText>
+            </w:r>
+            <w:r>
+              <w:rPr>
+                <w:rFonts w:ascii="Calibri" w:eastAsia="Calibri" w:hAnsi="Calibri"/>
+                <w:kern w:val="2"/>
+                <w14:ligatures w14:val="standardContextual"/>
+              </w:rPr>
+              <w:fldChar w:fldCharType="end"/>
+            </w:r>
+            <w:r>
+              <w:rPr>
+                <w:rFonts w:ascii="Calibri" w:eastAsia="Calibri" w:hAnsi="Calibri"/>
+                <w:kern w:val="2"/>
+                <w14:ligatures w14:val="standardContextual"/>
+              </w:rPr>
+              <w:t xml:space="preserve"> de MQTT</w:t>
+            </w:r>
+            <w:r>
+              <w:rPr>
+                <w:rFonts w:ascii="Calibri" w:eastAsia="Calibri" w:hAnsi="Calibri"/>
+                <w:kern w:val="2"/>
+                <w14:ligatures w14:val="standardContextual"/>
+              </w:rPr>
+              <w:fldChar w:fldCharType="begin"/>
+            </w:r>
+            <w:r>
+              <w:rPr>
+                <w:rFonts w:ascii="Calibri" w:eastAsia="Calibri" w:hAnsi="Calibri"/>
+                <w:kern w:val="2"/>
+                <w14:ligatures w14:val="standardContextual"/>
+              </w:rPr>
+              <w:instrText xml:space="preserve"> XE "MQTT:Message Queing Telemetry Transport, Protocolo de comunicación máquina a máquina mediante el envío de mensajes." </w:instrText>
+            </w:r>
+            <w:r>
+              <w:rPr>
+                <w:rFonts w:ascii="Calibri" w:eastAsia="Calibri" w:hAnsi="Calibri"/>
+                <w:kern w:val="2"/>
+                <w14:ligatures w14:val="standardContextual"/>
+              </w:rPr>
+              <w:fldChar w:fldCharType="end"/>
+            </w:r>
+            <w:r>
+              <w:rPr>
+                <w:rFonts w:ascii="Calibri" w:eastAsia="Calibri" w:hAnsi="Calibri"/>
+                <w:kern w:val="2"/>
+                <w14:ligatures w14:val="standardContextual"/>
+              </w:rPr>
+              <w:t>. Filebeat es un componente de la suite de Elastic que permite recopilar, enviar y procesar registros de manera eficiente. El agente Filebeat estará configurado para leer los mensajes de los tópicos de MQTT</w:t>
+            </w:r>
+            <w:r>
+              <w:rPr>
+                <w:rFonts w:ascii="Calibri" w:eastAsia="Calibri" w:hAnsi="Calibri"/>
+                <w:kern w:val="2"/>
+                <w14:ligatures w14:val="standardContextual"/>
+              </w:rPr>
+              <w:fldChar w:fldCharType="begin"/>
+            </w:r>
+            <w:r>
+              <w:rPr>
+                <w:rFonts w:ascii="Calibri" w:eastAsia="Calibri" w:hAnsi="Calibri"/>
+                <w:kern w:val="2"/>
+                <w14:ligatures w14:val="standardContextual"/>
+              </w:rPr>
+              <w:instrText xml:space="preserve"> XE "MQTT:Message Queing Telemetry Transport, Protocolo de comunicación máquina a máquina mediante el envío de mensajes." </w:instrText>
+            </w:r>
+            <w:r>
+              <w:rPr>
+                <w:rFonts w:ascii="Calibri" w:eastAsia="Calibri" w:hAnsi="Calibri"/>
+                <w:kern w:val="2"/>
+                <w14:ligatures w14:val="standardContextual"/>
+              </w:rPr>
+              <w:fldChar w:fldCharType="end"/>
+            </w:r>
+            <w:r>
+              <w:rPr>
+                <w:rFonts w:ascii="Calibri" w:eastAsia="Calibri" w:hAnsi="Calibri"/>
+                <w:kern w:val="2"/>
+                <w14:ligatures w14:val="standardContextual"/>
+              </w:rPr>
+              <w:t xml:space="preserve"> y enviarlos a Logstash a través de una conexión TCP. Esto permitirá una integración fluida entre Mosquitto, Filebeat y Logstash, asegurando que los registros generados por los dispositivos IoT</w:t>
+            </w:r>
+            <w:r>
+              <w:rPr>
+                <w:rFonts w:ascii="Calibri" w:eastAsia="Calibri" w:hAnsi="Calibri"/>
+                <w:kern w:val="2"/>
+                <w14:ligatures w14:val="standardContextual"/>
+              </w:rPr>
+              <w:fldChar w:fldCharType="begin"/>
+            </w:r>
+            <w:r>
+              <w:rPr>
+                <w:rFonts w:ascii="Calibri" w:eastAsia="Calibri" w:hAnsi="Calibri"/>
+                <w:kern w:val="2"/>
+                <w14:ligatures w14:val="standardContextual"/>
+              </w:rPr>
+              <w:instrText xml:space="preserve"> XE "IoT:Internet of Things" </w:instrText>
+            </w:r>
+            <w:r>
+              <w:rPr>
+                <w:rFonts w:ascii="Calibri" w:eastAsia="Calibri" w:hAnsi="Calibri"/>
+                <w:kern w:val="2"/>
+                <w14:ligatures w14:val="standardContextual"/>
+              </w:rPr>
+              <w:fldChar w:fldCharType="end"/>
+            </w:r>
+            <w:r>
+              <w:rPr>
+                <w:rFonts w:ascii="Calibri" w:eastAsia="Calibri" w:hAnsi="Calibri"/>
+                <w:kern w:val="2"/>
+                <w14:ligatures w14:val="standardContextual"/>
+              </w:rPr>
+              <w:t xml:space="preserve"> sean enviados y procesados de manera adecuada en el stack</w:t>
+            </w:r>
+            <w:r>
+              <w:rPr>
+                <w:rFonts w:ascii="Calibri" w:eastAsia="Calibri" w:hAnsi="Calibri"/>
+                <w:kern w:val="2"/>
+                <w14:ligatures w14:val="standardContextual"/>
+              </w:rPr>
+              <w:fldChar w:fldCharType="begin"/>
+            </w:r>
+            <w:r>
+              <w:rPr>
+                <w:rFonts w:ascii="Calibri" w:eastAsia="Calibri" w:hAnsi="Calibri"/>
+                <w:kern w:val="2"/>
+                <w14:ligatures w14:val="standardContextual"/>
+              </w:rPr>
+              <w:instrText xml:space="preserve"> XE "stack:conjunto de tecnologías, herramientas o componentes que se utilizan de manera conjunta para desarrollar o implementar una solución informática" </w:instrText>
+            </w:r>
+            <w:r>
+              <w:rPr>
+                <w:rFonts w:ascii="Calibri" w:eastAsia="Calibri" w:hAnsi="Calibri"/>
+                <w:kern w:val="2"/>
+                <w14:ligatures w14:val="standardContextual"/>
+              </w:rPr>
+              <w:fldChar w:fldCharType="end"/>
+            </w:r>
+            <w:r>
+              <w:rPr>
+                <w:rFonts w:ascii="Calibri" w:eastAsia="Calibri" w:hAnsi="Calibri"/>
+                <w:kern w:val="2"/>
+                <w14:ligatures w14:val="standardContextual"/>
+              </w:rPr>
+              <w:t xml:space="preserve"> ELK</w:t>
+            </w:r>
+            <w:r>
+              <w:rPr>
+                <w:rFonts w:ascii="Calibri" w:eastAsia="Calibri" w:hAnsi="Calibri"/>
+                <w:kern w:val="2"/>
+                <w14:ligatures w14:val="standardContextual"/>
+              </w:rPr>
+              <w:fldChar w:fldCharType="begin"/>
+            </w:r>
+            <w:r>
+              <w:rPr>
+                <w:rFonts w:ascii="Calibri" w:eastAsia="Calibri" w:hAnsi="Calibri"/>
+                <w:kern w:val="2"/>
+                <w14:ligatures w14:val="standardContextual"/>
+              </w:rPr>
+              <w:instrText xml:space="preserve"> XE "ELK:Elasticsearch, Logstash y Kibana, por sus siglas" </w:instrText>
+            </w:r>
+            <w:r>
+              <w:rPr>
+                <w:rFonts w:ascii="Calibri" w:eastAsia="Calibri" w:hAnsi="Calibri"/>
+                <w:kern w:val="2"/>
+                <w14:ligatures w14:val="standardContextual"/>
+              </w:rPr>
+              <w:fldChar w:fldCharType="end"/>
+            </w:r>
+            <w:r>
+              <w:rPr>
+                <w:rFonts w:ascii="Calibri" w:eastAsia="Calibri" w:hAnsi="Calibri"/>
+                <w:kern w:val="2"/>
+                <w14:ligatures w14:val="standardContextual"/>
+              </w:rPr>
+              <w:t>.</w:t>
             </w:r>
           </w:p>
           <w:p>
@@ -670,7 +1438,221 @@
                 <w:kern w:val="2"/>
                 <w14:ligatures w14:val="standardContextual"/>
               </w:rPr>
-              <w:t>En resumen, los objetivos principales de este proyecto de fin de máster son desplegar un entorno utilizando Vagrant que contenga el stack ELK, un cluster de K3S con contenedores que simulan ser dispositivos IoT y establecer una arquitectura que sirva de punto de unión entre ambas, permitiendo la recopilación, procesamiento y análisis de los registros generados por estos dispositivos. La integración de Mosquitto, Filebeat y Logstash asegurará la captura y transferencia eficiente de los logs, desacoplando lógica y temporalmente los sistemas, proporcionando una solución completa y escalable para la gestión de logs en un entorno de IoT simulado.</w:t>
+              <w:t>Para agilizar los trabajos del equipo de desarrollo que se encargue de desarrollar los dispositivos, el último objetivo será desplegar Jenkins de forma automática y autocontenida en el proyecto, junto con un pipeline configurado que permita el despliegue del código de los dispositivos en caso de realizarse algún commit sobre el repositorio del proyecto.</w:t>
+            </w:r>
+          </w:p>
+          <w:p>
+            <w:pPr>
+              <w:widowControl/>
+              <w:autoSpaceDE/>
+              <w:autoSpaceDN/>
+              <w:spacing w:after="160" w:line="259" w:lineRule="auto"/>
+              <w:jc w:val="both"/>
+              <w:rPr>
+                <w:rFonts w:ascii="Calibri" w:eastAsia="Calibri" w:hAnsi="Calibri"/>
+                <w:kern w:val="2"/>
+                <w14:ligatures w14:val="standardContextual"/>
+              </w:rPr>
+            </w:pPr>
+            <w:r>
+              <w:rPr>
+                <w:rFonts w:ascii="Calibri" w:eastAsia="Calibri" w:hAnsi="Calibri"/>
+                <w:kern w:val="2"/>
+                <w14:ligatures w14:val="standardContextual"/>
+              </w:rPr>
+              <w:t>En resumen, los objetivos principales de este proyecto de fin de máster son desplegar un entorno utilizando Vagrant que contenga el stack</w:t>
+            </w:r>
+            <w:r>
+              <w:rPr>
+                <w:rFonts w:ascii="Calibri" w:eastAsia="Calibri" w:hAnsi="Calibri"/>
+                <w:kern w:val="2"/>
+                <w14:ligatures w14:val="standardContextual"/>
+              </w:rPr>
+              <w:fldChar w:fldCharType="begin"/>
+            </w:r>
+            <w:r>
+              <w:rPr>
+                <w:rFonts w:ascii="Calibri" w:eastAsia="Calibri" w:hAnsi="Calibri"/>
+                <w:kern w:val="2"/>
+                <w14:ligatures w14:val="standardContextual"/>
+              </w:rPr>
+              <w:instrText xml:space="preserve"> XE "stack:conjunto de tecnologías, herramientas o componentes que se utilizan de manera conjunta para desarrollar o implementar una solución informática" </w:instrText>
+            </w:r>
+            <w:r>
+              <w:rPr>
+                <w:rFonts w:ascii="Calibri" w:eastAsia="Calibri" w:hAnsi="Calibri"/>
+                <w:kern w:val="2"/>
+                <w14:ligatures w14:val="standardContextual"/>
+              </w:rPr>
+              <w:fldChar w:fldCharType="end"/>
+            </w:r>
+            <w:r>
+              <w:rPr>
+                <w:rFonts w:ascii="Calibri" w:eastAsia="Calibri" w:hAnsi="Calibri"/>
+                <w:kern w:val="2"/>
+                <w14:ligatures w14:val="standardContextual"/>
+              </w:rPr>
+              <w:t xml:space="preserve"> ELK</w:t>
+            </w:r>
+            <w:r>
+              <w:rPr>
+                <w:rFonts w:ascii="Calibri" w:eastAsia="Calibri" w:hAnsi="Calibri"/>
+                <w:kern w:val="2"/>
+                <w14:ligatures w14:val="standardContextual"/>
+              </w:rPr>
+              <w:fldChar w:fldCharType="begin"/>
+            </w:r>
+            <w:r>
+              <w:rPr>
+                <w:rFonts w:ascii="Calibri" w:eastAsia="Calibri" w:hAnsi="Calibri"/>
+                <w:kern w:val="2"/>
+                <w14:ligatures w14:val="standardContextual"/>
+              </w:rPr>
+              <w:instrText xml:space="preserve"> XE "ELK:Elasticsearch, Logstash y Kibana, por sus siglas" </w:instrText>
+            </w:r>
+            <w:r>
+              <w:rPr>
+                <w:rFonts w:ascii="Calibri" w:eastAsia="Calibri" w:hAnsi="Calibri"/>
+                <w:kern w:val="2"/>
+                <w14:ligatures w14:val="standardContextual"/>
+              </w:rPr>
+              <w:fldChar w:fldCharType="end"/>
+            </w:r>
+            <w:r>
+              <w:rPr>
+                <w:rFonts w:ascii="Calibri" w:eastAsia="Calibri" w:hAnsi="Calibri"/>
+                <w:kern w:val="2"/>
+                <w14:ligatures w14:val="standardContextual"/>
+              </w:rPr>
+              <w:t>, un cluster de K3S con contenedores que simulan ser dispositivos IoT</w:t>
+            </w:r>
+            <w:r>
+              <w:rPr>
+                <w:rFonts w:ascii="Calibri" w:eastAsia="Calibri" w:hAnsi="Calibri"/>
+                <w:kern w:val="2"/>
+                <w14:ligatures w14:val="standardContextual"/>
+              </w:rPr>
+              <w:fldChar w:fldCharType="begin"/>
+            </w:r>
+            <w:r>
+              <w:rPr>
+                <w:rFonts w:ascii="Calibri" w:eastAsia="Calibri" w:hAnsi="Calibri"/>
+                <w:kern w:val="2"/>
+                <w14:ligatures w14:val="standardContextual"/>
+              </w:rPr>
+              <w:instrText xml:space="preserve"> XE "IoT:Internet of Things" </w:instrText>
+            </w:r>
+            <w:r>
+              <w:rPr>
+                <w:rFonts w:ascii="Calibri" w:eastAsia="Calibri" w:hAnsi="Calibri"/>
+                <w:kern w:val="2"/>
+                <w14:ligatures w14:val="standardContextual"/>
+              </w:rPr>
+              <w:fldChar w:fldCharType="end"/>
+            </w:r>
+            <w:r>
+              <w:rPr>
+                <w:rFonts w:ascii="Calibri" w:eastAsia="Calibri" w:hAnsi="Calibri"/>
+                <w:kern w:val="2"/>
+                <w14:ligatures w14:val="standardContextual"/>
+              </w:rPr>
+              <w:t xml:space="preserve"> y establecer una arquitectura que sirva de punto de unión entre ambas, permitiendo la recopilación, procesamiento y análisis de los registros generados por estos dispositivos. La integración de Mosquitto, Filebeat y Logstash asegurará la captura y transferencia eficiente de los logs</w:t>
+            </w:r>
+            <w:r>
+              <w:rPr>
+                <w:rFonts w:ascii="Calibri" w:eastAsia="Calibri" w:hAnsi="Calibri"/>
+                <w:kern w:val="2"/>
+                <w14:ligatures w14:val="standardContextual"/>
+              </w:rPr>
+              <w:fldChar w:fldCharType="begin"/>
+            </w:r>
+            <w:r>
+              <w:rPr>
+                <w:rFonts w:ascii="Calibri" w:eastAsia="Calibri" w:hAnsi="Calibri"/>
+                <w:kern w:val="2"/>
+                <w14:ligatures w14:val="standardContextual"/>
+              </w:rPr>
+              <w:instrText xml:space="preserve"> XE "logs:Los logs son registros o registros de eventos generados por sistemas informáticos, aplicaciones o dispositivos, que proporcionan información detallada sobre operaciones, errores, acciones y eventos relevantes para el monitoreo y solución de problemas." </w:instrText>
+            </w:r>
+            <w:r>
+              <w:rPr>
+                <w:rFonts w:ascii="Calibri" w:eastAsia="Calibri" w:hAnsi="Calibri"/>
+                <w:kern w:val="2"/>
+                <w14:ligatures w14:val="standardContextual"/>
+              </w:rPr>
+              <w:fldChar w:fldCharType="end"/>
+            </w:r>
+            <w:r>
+              <w:rPr>
+                <w:rFonts w:ascii="Calibri" w:eastAsia="Calibri" w:hAnsi="Calibri"/>
+                <w:kern w:val="2"/>
+                <w14:ligatures w14:val="standardContextual"/>
+              </w:rPr>
+              <w:t>, desacoplando lógica y temporalmente los sistemas, proporcionando una solución completa y escalable para la gestión de logs</w:t>
+            </w:r>
+            <w:r>
+              <w:rPr>
+                <w:rFonts w:ascii="Calibri" w:eastAsia="Calibri" w:hAnsi="Calibri"/>
+                <w:kern w:val="2"/>
+                <w14:ligatures w14:val="standardContextual"/>
+              </w:rPr>
+              <w:fldChar w:fldCharType="begin"/>
+            </w:r>
+            <w:r>
+              <w:rPr>
+                <w:rFonts w:ascii="Calibri" w:eastAsia="Calibri" w:hAnsi="Calibri"/>
+                <w:kern w:val="2"/>
+                <w14:ligatures w14:val="standardContextual"/>
+              </w:rPr>
+              <w:instrText xml:space="preserve"> XE "logs:Los logs son registros o registros de eventos generados por sistemas informáticos, aplicaciones o dispositivos, que proporcionan información detallada sobre operaciones, errores, acciones y eventos relevantes para el monitoreo y solución de problemas." </w:instrText>
+            </w:r>
+            <w:r>
+              <w:rPr>
+                <w:rFonts w:ascii="Calibri" w:eastAsia="Calibri" w:hAnsi="Calibri"/>
+                <w:kern w:val="2"/>
+                <w14:ligatures w14:val="standardContextual"/>
+              </w:rPr>
+              <w:fldChar w:fldCharType="end"/>
+            </w:r>
+            <w:r>
+              <w:rPr>
+                <w:rFonts w:ascii="Calibri" w:eastAsia="Calibri" w:hAnsi="Calibri"/>
+                <w:kern w:val="2"/>
+                <w14:ligatures w14:val="standardContextual"/>
+              </w:rPr>
+              <w:t xml:space="preserve"> en un entorno de IoT</w:t>
+            </w:r>
+            <w:r>
+              <w:rPr>
+                <w:rFonts w:ascii="Calibri" w:eastAsia="Calibri" w:hAnsi="Calibri"/>
+                <w:kern w:val="2"/>
+                <w14:ligatures w14:val="standardContextual"/>
+              </w:rPr>
+              <w:fldChar w:fldCharType="begin"/>
+            </w:r>
+            <w:r>
+              <w:rPr>
+                <w:rFonts w:ascii="Calibri" w:eastAsia="Calibri" w:hAnsi="Calibri"/>
+                <w:kern w:val="2"/>
+                <w14:ligatures w14:val="standardContextual"/>
+              </w:rPr>
+              <w:instrText xml:space="preserve"> XE "IoT:Internet of Things" </w:instrText>
+            </w:r>
+            <w:r>
+              <w:rPr>
+                <w:rFonts w:ascii="Calibri" w:eastAsia="Calibri" w:hAnsi="Calibri"/>
+                <w:kern w:val="2"/>
+                <w14:ligatures w14:val="standardContextual"/>
+              </w:rPr>
+              <w:fldChar w:fldCharType="end"/>
+            </w:r>
+            <w:r>
+              <w:rPr>
+                <w:rFonts w:ascii="Calibri" w:eastAsia="Calibri" w:hAnsi="Calibri"/>
+                <w:kern w:val="2"/>
+                <w14:ligatures w14:val="standardContextual"/>
+              </w:rPr>
+              <w:t xml:space="preserve"> simulado. Otro objetivo de este proyecto es desplegar Jenkins de forma automática y configurar un pipeline que permita el despliegue continuo del código de los dispositivos IoT en caso de realizar commits en el repositorio del proyecto.</w:t>
             </w:r>
           </w:p>
           <w:p>
@@ -735,7 +1717,231 @@
                 <w:kern w:val="2"/>
                 <w14:ligatures w14:val="standardContextual"/>
               </w:rPr>
-              <w:t>El presente proyecto se enfoca en la aplicación de metodología DevOps en el ámbito de Internet de las cosas (IoT) mediante el uso de Vagrant en un entorno simulado. El objetivo principal es desplegar el stack ELK (Elasticsearch, Logstash y Kibana) y un clúster de servidores de K3S, cuyos pods emularán dispositivos del Edge. La implementación de este proyecto busca aprovechar la virtualización y el uso de contenedores para lograr una gestión eficiente y escalable de los entornos de desarrollo en el contexto de IoT.</w:t>
+              <w:t>El presente proyecto se enfoca en la aplicación de metodología</w:t>
+            </w:r>
+            <w:r>
+              <w:rPr>
+                <w:rFonts w:ascii="Calibri" w:eastAsia="Calibri" w:hAnsi="Calibri"/>
+                <w:kern w:val="2"/>
+                <w14:ligatures w14:val="standardContextual"/>
+              </w:rPr>
+              <w:fldChar w:fldCharType="begin"/>
+            </w:r>
+            <w:r>
+              <w:rPr>
+                <w:rFonts w:ascii="Calibri" w:eastAsia="Calibri" w:hAnsi="Calibri"/>
+                <w:kern w:val="2"/>
+                <w14:ligatures w14:val="standardContextual"/>
+              </w:rPr>
+              <w:instrText xml:space="preserve"> XE "metodología:Una metodología es un enfoque estructurado y sistemático para abordar una tarea o proceso, que incluye principios, prácticas y técnicas específicas para lograr resultados consistentes y eficientes." </w:instrText>
+            </w:r>
+            <w:r>
+              <w:rPr>
+                <w:rFonts w:ascii="Calibri" w:eastAsia="Calibri" w:hAnsi="Calibri"/>
+                <w:kern w:val="2"/>
+                <w14:ligatures w14:val="standardContextual"/>
+              </w:rPr>
+              <w:fldChar w:fldCharType="end"/>
+            </w:r>
+            <w:r>
+              <w:rPr>
+                <w:rFonts w:ascii="Calibri" w:eastAsia="Calibri" w:hAnsi="Calibri"/>
+                <w:kern w:val="2"/>
+                <w14:ligatures w14:val="standardContextual"/>
+              </w:rPr>
+              <w:t xml:space="preserve"> DevOps en el ámbito de IoT</w:t>
+            </w:r>
+            <w:r>
+              <w:rPr>
+                <w:rFonts w:ascii="Calibri" w:eastAsia="Calibri" w:hAnsi="Calibri"/>
+                <w:kern w:val="2"/>
+                <w14:ligatures w14:val="standardContextual"/>
+              </w:rPr>
+              <w:fldChar w:fldCharType="begin"/>
+            </w:r>
+            <w:r>
+              <w:rPr>
+                <w:rFonts w:ascii="Calibri" w:eastAsia="Calibri" w:hAnsi="Calibri"/>
+                <w:kern w:val="2"/>
+                <w14:ligatures w14:val="standardContextual"/>
+              </w:rPr>
+              <w:instrText xml:space="preserve"> XE "IoT:Internet of Things" </w:instrText>
+            </w:r>
+            <w:r>
+              <w:rPr>
+                <w:rFonts w:ascii="Calibri" w:eastAsia="Calibri" w:hAnsi="Calibri"/>
+                <w:kern w:val="2"/>
+                <w14:ligatures w14:val="standardContextual"/>
+              </w:rPr>
+              <w:fldChar w:fldCharType="end"/>
+            </w:r>
+            <w:r>
+              <w:rPr>
+                <w:rFonts w:ascii="Calibri" w:eastAsia="Calibri" w:hAnsi="Calibri"/>
+                <w:kern w:val="2"/>
+                <w14:ligatures w14:val="standardContextual"/>
+              </w:rPr>
+              <w:t xml:space="preserve"> mediante el uso de Vagrant en un entorno simulado. El objetivo principal es desplegar el stack</w:t>
+            </w:r>
+            <w:r>
+              <w:rPr>
+                <w:rFonts w:ascii="Calibri" w:eastAsia="Calibri" w:hAnsi="Calibri"/>
+                <w:kern w:val="2"/>
+                <w14:ligatures w14:val="standardContextual"/>
+              </w:rPr>
+              <w:fldChar w:fldCharType="begin"/>
+            </w:r>
+            <w:r>
+              <w:rPr>
+                <w:rFonts w:ascii="Calibri" w:eastAsia="Calibri" w:hAnsi="Calibri"/>
+                <w:kern w:val="2"/>
+                <w14:ligatures w14:val="standardContextual"/>
+              </w:rPr>
+              <w:instrText xml:space="preserve"> XE "stack:conjunto de tecnologías, herramientas o componentes que se utilizan de manera conjunta para desarrollar o implementar una solución informática" </w:instrText>
+            </w:r>
+            <w:r>
+              <w:rPr>
+                <w:rFonts w:ascii="Calibri" w:eastAsia="Calibri" w:hAnsi="Calibri"/>
+                <w:kern w:val="2"/>
+                <w14:ligatures w14:val="standardContextual"/>
+              </w:rPr>
+              <w:fldChar w:fldCharType="end"/>
+            </w:r>
+            <w:r>
+              <w:rPr>
+                <w:rFonts w:ascii="Calibri" w:eastAsia="Calibri" w:hAnsi="Calibri"/>
+                <w:kern w:val="2"/>
+                <w14:ligatures w14:val="standardContextual"/>
+              </w:rPr>
+              <w:t xml:space="preserve"> ELK</w:t>
+            </w:r>
+            <w:r>
+              <w:rPr>
+                <w:rFonts w:ascii="Calibri" w:eastAsia="Calibri" w:hAnsi="Calibri"/>
+                <w:kern w:val="2"/>
+                <w14:ligatures w14:val="standardContextual"/>
+              </w:rPr>
+              <w:fldChar w:fldCharType="begin"/>
+            </w:r>
+            <w:r>
+              <w:rPr>
+                <w:rFonts w:ascii="Calibri" w:eastAsia="Calibri" w:hAnsi="Calibri"/>
+                <w:kern w:val="2"/>
+                <w14:ligatures w14:val="standardContextual"/>
+              </w:rPr>
+              <w:instrText xml:space="preserve"> XE "ELK:Elasticsearch, Logstash y Kibana, por sus siglas" </w:instrText>
+            </w:r>
+            <w:r>
+              <w:rPr>
+                <w:rFonts w:ascii="Calibri" w:eastAsia="Calibri" w:hAnsi="Calibri"/>
+                <w:kern w:val="2"/>
+                <w14:ligatures w14:val="standardContextual"/>
+              </w:rPr>
+              <w:fldChar w:fldCharType="end"/>
+            </w:r>
+            <w:r>
+              <w:rPr>
+                <w:rFonts w:ascii="Calibri" w:eastAsia="Calibri" w:hAnsi="Calibri"/>
+                <w:kern w:val="2"/>
+                <w14:ligatures w14:val="standardContextual"/>
+              </w:rPr>
+              <w:t xml:space="preserve"> (Elasticsearch, Logstash y Kibana) y un clúster de servidores de K3S, cuyos pods emularán dispositivos del Edge</w:t>
+            </w:r>
+            <w:r>
+              <w:rPr>
+                <w:rFonts w:ascii="Calibri" w:eastAsia="Calibri" w:hAnsi="Calibri"/>
+                <w:kern w:val="2"/>
+                <w14:ligatures w14:val="standardContextual"/>
+              </w:rPr>
+              <w:fldChar w:fldCharType="begin"/>
+            </w:r>
+            <w:r>
+              <w:rPr>
+                <w:rFonts w:ascii="Calibri" w:eastAsia="Calibri" w:hAnsi="Calibri"/>
+                <w:kern w:val="2"/>
+                <w14:ligatures w14:val="standardContextual"/>
+              </w:rPr>
+              <w:instrText xml:space="preserve"> XE "Edge:Edge en IoT se refiere a la computación y procesamiento de datos en el extremo de la red, cerca de los dispositivos y sensores, en lugar de enviar todos los datos a la nube. Permite un procesamiento y análisis más rápido, reduciendo la latencia y optimizando el uso de ancho de banda." </w:instrText>
+            </w:r>
+            <w:r>
+              <w:rPr>
+                <w:rFonts w:ascii="Calibri" w:eastAsia="Calibri" w:hAnsi="Calibri"/>
+                <w:kern w:val="2"/>
+                <w14:ligatures w14:val="standardContextual"/>
+              </w:rPr>
+              <w:fldChar w:fldCharType="end"/>
+            </w:r>
+            <w:r>
+              <w:rPr>
+                <w:rFonts w:ascii="Calibri" w:eastAsia="Calibri" w:hAnsi="Calibri"/>
+                <w:kern w:val="2"/>
+                <w14:ligatures w14:val="standardContextual"/>
+              </w:rPr>
+              <w:t>. La implementación de este proyecto busca aprovechar la virtualización</w:t>
+            </w:r>
+            <w:r>
+              <w:rPr>
+                <w:rFonts w:ascii="Calibri" w:eastAsia="Calibri" w:hAnsi="Calibri"/>
+                <w:kern w:val="2"/>
+                <w14:ligatures w14:val="standardContextual"/>
+              </w:rPr>
+              <w:fldChar w:fldCharType="begin"/>
+            </w:r>
+            <w:r>
+              <w:rPr>
+                <w:rFonts w:ascii="Calibri" w:eastAsia="Calibri" w:hAnsi="Calibri"/>
+                <w:kern w:val="2"/>
+                <w14:ligatures w14:val="standardContextual"/>
+              </w:rPr>
+              <w:instrText xml:space="preserve"> XE "virtualización:La virtualización es una tecnología que permite crear y ejecutar instancias virtuales de sistemas operativos, servidores, redes y otros recursos informáticos. Permite maximizar la utilización de hardware, simplificar la administración y proporcionar mayor flexibilidad y escalabilidad en entornos de TI." </w:instrText>
+            </w:r>
+            <w:r>
+              <w:rPr>
+                <w:rFonts w:ascii="Calibri" w:eastAsia="Calibri" w:hAnsi="Calibri"/>
+                <w:kern w:val="2"/>
+                <w14:ligatures w14:val="standardContextual"/>
+              </w:rPr>
+              <w:fldChar w:fldCharType="end"/>
+            </w:r>
+            <w:r>
+              <w:rPr>
+                <w:rFonts w:ascii="Calibri" w:eastAsia="Calibri" w:hAnsi="Calibri"/>
+                <w:kern w:val="2"/>
+                <w14:ligatures w14:val="standardContextual"/>
+              </w:rPr>
+              <w:t xml:space="preserve"> y el uso de contenedores para lograr una gestión eficiente y escalable de los entornos de desarrollo en el contexto de IoT</w:t>
+            </w:r>
+            <w:r>
+              <w:rPr>
+                <w:rFonts w:ascii="Calibri" w:eastAsia="Calibri" w:hAnsi="Calibri"/>
+                <w:kern w:val="2"/>
+                <w14:ligatures w14:val="standardContextual"/>
+              </w:rPr>
+              <w:fldChar w:fldCharType="begin"/>
+            </w:r>
+            <w:r>
+              <w:rPr>
+                <w:rFonts w:ascii="Calibri" w:eastAsia="Calibri" w:hAnsi="Calibri"/>
+                <w:kern w:val="2"/>
+                <w14:ligatures w14:val="standardContextual"/>
+              </w:rPr>
+              <w:instrText xml:space="preserve"> XE "IoT:Internet of Things" </w:instrText>
+            </w:r>
+            <w:r>
+              <w:rPr>
+                <w:rFonts w:ascii="Calibri" w:eastAsia="Calibri" w:hAnsi="Calibri"/>
+                <w:kern w:val="2"/>
+                <w14:ligatures w14:val="standardContextual"/>
+              </w:rPr>
+              <w:fldChar w:fldCharType="end"/>
+            </w:r>
+            <w:r>
+              <w:rPr>
+                <w:rFonts w:ascii="Calibri" w:eastAsia="Calibri" w:hAnsi="Calibri"/>
+                <w:kern w:val="2"/>
+                <w14:ligatures w14:val="standardContextual"/>
+              </w:rPr>
+              <w:t>. De cara a mejorar las capacidades del equipo en lo relativo al despliegue de cambios sobre los dispositivos, también se cuenta con Jenkins en el proyecto para la implementación de un pipeline de despliegue continuo.</w:t>
             </w:r>
           </w:p>
           <w:p>
@@ -757,7 +1963,263 @@
                 <w:kern w:val="2"/>
                 <w14:ligatures w14:val="standardContextual"/>
               </w:rPr>
-              <w:t>El stack ELK es ampliamente reconocido por su capacidad para recopilar, procesar y visualizar grandes volúmenes de registros y datos. Al desplegar este stack en un entorno simulado de IoT mediante Vagrant, se brinda a los equipos de desarrollo y profesionales de IoT la oportunidad de explorar y evaluar su funcionalidad y rendimiento en un entorno controlado. Esto les permitirá adquirir una comprensión más profunda de las capacidades y limitaciones del stack ELK en el contexto de IoT, así como desarrollar estrategias efectivas para la gestión y análisis de datos a gran escala.</w:t>
+              <w:t>El stack</w:t>
+            </w:r>
+            <w:r>
+              <w:rPr>
+                <w:rFonts w:ascii="Calibri" w:eastAsia="Calibri" w:hAnsi="Calibri"/>
+                <w:kern w:val="2"/>
+                <w14:ligatures w14:val="standardContextual"/>
+              </w:rPr>
+              <w:fldChar w:fldCharType="begin"/>
+            </w:r>
+            <w:r>
+              <w:rPr>
+                <w:rFonts w:ascii="Calibri" w:eastAsia="Calibri" w:hAnsi="Calibri"/>
+                <w:kern w:val="2"/>
+                <w14:ligatures w14:val="standardContextual"/>
+              </w:rPr>
+              <w:instrText xml:space="preserve"> XE "stack:conjunto de tecnologías, herramientas o componentes que se utilizan de manera conjunta para desarrollar o implementar una solución informática" </w:instrText>
+            </w:r>
+            <w:r>
+              <w:rPr>
+                <w:rFonts w:ascii="Calibri" w:eastAsia="Calibri" w:hAnsi="Calibri"/>
+                <w:kern w:val="2"/>
+                <w14:ligatures w14:val="standardContextual"/>
+              </w:rPr>
+              <w:fldChar w:fldCharType="end"/>
+            </w:r>
+            <w:r>
+              <w:rPr>
+                <w:rFonts w:ascii="Calibri" w:eastAsia="Calibri" w:hAnsi="Calibri"/>
+                <w:kern w:val="2"/>
+                <w14:ligatures w14:val="standardContextual"/>
+              </w:rPr>
+              <w:t xml:space="preserve"> ELK</w:t>
+            </w:r>
+            <w:r>
+              <w:rPr>
+                <w:rFonts w:ascii="Calibri" w:eastAsia="Calibri" w:hAnsi="Calibri"/>
+                <w:kern w:val="2"/>
+                <w14:ligatures w14:val="standardContextual"/>
+              </w:rPr>
+              <w:fldChar w:fldCharType="begin"/>
+            </w:r>
+            <w:r>
+              <w:rPr>
+                <w:rFonts w:ascii="Calibri" w:eastAsia="Calibri" w:hAnsi="Calibri"/>
+                <w:kern w:val="2"/>
+                <w14:ligatures w14:val="standardContextual"/>
+              </w:rPr>
+              <w:instrText xml:space="preserve"> XE "ELK:Elasticsearch, Logstash y Kibana, por sus siglas" </w:instrText>
+            </w:r>
+            <w:r>
+              <w:rPr>
+                <w:rFonts w:ascii="Calibri" w:eastAsia="Calibri" w:hAnsi="Calibri"/>
+                <w:kern w:val="2"/>
+                <w14:ligatures w14:val="standardContextual"/>
+              </w:rPr>
+              <w:fldChar w:fldCharType="end"/>
+            </w:r>
+            <w:r>
+              <w:rPr>
+                <w:rFonts w:ascii="Calibri" w:eastAsia="Calibri" w:hAnsi="Calibri"/>
+                <w:kern w:val="2"/>
+                <w14:ligatures w14:val="standardContextual"/>
+              </w:rPr>
+              <w:t xml:space="preserve"> es ampliamente reconocido por su capacidad para recopilar, procesar y visualizar grandes volúmenes de registros y datos. Al desplegar este stack</w:t>
+            </w:r>
+            <w:r>
+              <w:rPr>
+                <w:rFonts w:ascii="Calibri" w:eastAsia="Calibri" w:hAnsi="Calibri"/>
+                <w:kern w:val="2"/>
+                <w14:ligatures w14:val="standardContextual"/>
+              </w:rPr>
+              <w:fldChar w:fldCharType="begin"/>
+            </w:r>
+            <w:r>
+              <w:rPr>
+                <w:rFonts w:ascii="Calibri" w:eastAsia="Calibri" w:hAnsi="Calibri"/>
+                <w:kern w:val="2"/>
+                <w14:ligatures w14:val="standardContextual"/>
+              </w:rPr>
+              <w:instrText xml:space="preserve"> XE "stack:conjunto de tecnologías, herramientas o componentes que se utilizan de manera conjunta para desarrollar o implementar una solución informática" </w:instrText>
+            </w:r>
+            <w:r>
+              <w:rPr>
+                <w:rFonts w:ascii="Calibri" w:eastAsia="Calibri" w:hAnsi="Calibri"/>
+                <w:kern w:val="2"/>
+                <w14:ligatures w14:val="standardContextual"/>
+              </w:rPr>
+              <w:fldChar w:fldCharType="end"/>
+            </w:r>
+            <w:r>
+              <w:rPr>
+                <w:rFonts w:ascii="Calibri" w:eastAsia="Calibri" w:hAnsi="Calibri"/>
+                <w:kern w:val="2"/>
+                <w14:ligatures w14:val="standardContextual"/>
+              </w:rPr>
+              <w:t xml:space="preserve"> en un entorno simulado de IoT</w:t>
+            </w:r>
+            <w:r>
+              <w:rPr>
+                <w:rFonts w:ascii="Calibri" w:eastAsia="Calibri" w:hAnsi="Calibri"/>
+                <w:kern w:val="2"/>
+                <w14:ligatures w14:val="standardContextual"/>
+              </w:rPr>
+              <w:fldChar w:fldCharType="begin"/>
+            </w:r>
+            <w:r>
+              <w:rPr>
+                <w:rFonts w:ascii="Calibri" w:eastAsia="Calibri" w:hAnsi="Calibri"/>
+                <w:kern w:val="2"/>
+                <w14:ligatures w14:val="standardContextual"/>
+              </w:rPr>
+              <w:instrText xml:space="preserve"> XE "IoT:Internet of Things" </w:instrText>
+            </w:r>
+            <w:r>
+              <w:rPr>
+                <w:rFonts w:ascii="Calibri" w:eastAsia="Calibri" w:hAnsi="Calibri"/>
+                <w:kern w:val="2"/>
+                <w14:ligatures w14:val="standardContextual"/>
+              </w:rPr>
+              <w:fldChar w:fldCharType="end"/>
+            </w:r>
+            <w:r>
+              <w:rPr>
+                <w:rFonts w:ascii="Calibri" w:eastAsia="Calibri" w:hAnsi="Calibri"/>
+                <w:kern w:val="2"/>
+                <w14:ligatures w14:val="standardContextual"/>
+              </w:rPr>
+              <w:t xml:space="preserve"> mediante Vagrant, se brinda a los equipos de desarrollo y profesionales de IoT</w:t>
+            </w:r>
+            <w:r>
+              <w:rPr>
+                <w:rFonts w:ascii="Calibri" w:eastAsia="Calibri" w:hAnsi="Calibri"/>
+                <w:kern w:val="2"/>
+                <w14:ligatures w14:val="standardContextual"/>
+              </w:rPr>
+              <w:fldChar w:fldCharType="begin"/>
+            </w:r>
+            <w:r>
+              <w:rPr>
+                <w:rFonts w:ascii="Calibri" w:eastAsia="Calibri" w:hAnsi="Calibri"/>
+                <w:kern w:val="2"/>
+                <w14:ligatures w14:val="standardContextual"/>
+              </w:rPr>
+              <w:instrText xml:space="preserve"> XE "IoT:Internet of Things" </w:instrText>
+            </w:r>
+            <w:r>
+              <w:rPr>
+                <w:rFonts w:ascii="Calibri" w:eastAsia="Calibri" w:hAnsi="Calibri"/>
+                <w:kern w:val="2"/>
+                <w14:ligatures w14:val="standardContextual"/>
+              </w:rPr>
+              <w:fldChar w:fldCharType="end"/>
+            </w:r>
+            <w:r>
+              <w:rPr>
+                <w:rFonts w:ascii="Calibri" w:eastAsia="Calibri" w:hAnsi="Calibri"/>
+                <w:kern w:val="2"/>
+                <w14:ligatures w14:val="standardContextual"/>
+              </w:rPr>
+              <w:t xml:space="preserve"> la oportunidad de explorar y evaluar su funcionalidad y rendimiento en un entorno controlado. Esto les permitirá adquirir una comprensión más profunda de las capacidades y limitaciones del stack</w:t>
+            </w:r>
+            <w:r>
+              <w:rPr>
+                <w:rFonts w:ascii="Calibri" w:eastAsia="Calibri" w:hAnsi="Calibri"/>
+                <w:kern w:val="2"/>
+                <w14:ligatures w14:val="standardContextual"/>
+              </w:rPr>
+              <w:fldChar w:fldCharType="begin"/>
+            </w:r>
+            <w:r>
+              <w:rPr>
+                <w:rFonts w:ascii="Calibri" w:eastAsia="Calibri" w:hAnsi="Calibri"/>
+                <w:kern w:val="2"/>
+                <w14:ligatures w14:val="standardContextual"/>
+              </w:rPr>
+              <w:instrText xml:space="preserve"> XE "stack:conjunto de tecnologías, herramientas o componentes que se utilizan de manera conjunta para desarrollar o implementar una solución informática" </w:instrText>
+            </w:r>
+            <w:r>
+              <w:rPr>
+                <w:rFonts w:ascii="Calibri" w:eastAsia="Calibri" w:hAnsi="Calibri"/>
+                <w:kern w:val="2"/>
+                <w14:ligatures w14:val="standardContextual"/>
+              </w:rPr>
+              <w:fldChar w:fldCharType="end"/>
+            </w:r>
+            <w:r>
+              <w:rPr>
+                <w:rFonts w:ascii="Calibri" w:eastAsia="Calibri" w:hAnsi="Calibri"/>
+                <w:kern w:val="2"/>
+                <w14:ligatures w14:val="standardContextual"/>
+              </w:rPr>
+              <w:t xml:space="preserve"> ELK</w:t>
+            </w:r>
+            <w:r>
+              <w:rPr>
+                <w:rFonts w:ascii="Calibri" w:eastAsia="Calibri" w:hAnsi="Calibri"/>
+                <w:kern w:val="2"/>
+                <w14:ligatures w14:val="standardContextual"/>
+              </w:rPr>
+              <w:fldChar w:fldCharType="begin"/>
+            </w:r>
+            <w:r>
+              <w:rPr>
+                <w:rFonts w:ascii="Calibri" w:eastAsia="Calibri" w:hAnsi="Calibri"/>
+                <w:kern w:val="2"/>
+                <w14:ligatures w14:val="standardContextual"/>
+              </w:rPr>
+              <w:instrText xml:space="preserve"> XE "ELK:Elasticsearch, Logstash y Kibana, por sus siglas" </w:instrText>
+            </w:r>
+            <w:r>
+              <w:rPr>
+                <w:rFonts w:ascii="Calibri" w:eastAsia="Calibri" w:hAnsi="Calibri"/>
+                <w:kern w:val="2"/>
+                <w14:ligatures w14:val="standardContextual"/>
+              </w:rPr>
+              <w:fldChar w:fldCharType="end"/>
+            </w:r>
+            <w:r>
+              <w:rPr>
+                <w:rFonts w:ascii="Calibri" w:eastAsia="Calibri" w:hAnsi="Calibri"/>
+                <w:kern w:val="2"/>
+                <w14:ligatures w14:val="standardContextual"/>
+              </w:rPr>
+              <w:t xml:space="preserve"> en el contexto de IoT</w:t>
+            </w:r>
+            <w:r>
+              <w:rPr>
+                <w:rFonts w:ascii="Calibri" w:eastAsia="Calibri" w:hAnsi="Calibri"/>
+                <w:kern w:val="2"/>
+                <w14:ligatures w14:val="standardContextual"/>
+              </w:rPr>
+              <w:fldChar w:fldCharType="begin"/>
+            </w:r>
+            <w:r>
+              <w:rPr>
+                <w:rFonts w:ascii="Calibri" w:eastAsia="Calibri" w:hAnsi="Calibri"/>
+                <w:kern w:val="2"/>
+                <w14:ligatures w14:val="standardContextual"/>
+              </w:rPr>
+              <w:instrText xml:space="preserve"> XE "IoT:Internet of Things" </w:instrText>
+            </w:r>
+            <w:r>
+              <w:rPr>
+                <w:rFonts w:ascii="Calibri" w:eastAsia="Calibri" w:hAnsi="Calibri"/>
+                <w:kern w:val="2"/>
+                <w14:ligatures w14:val="standardContextual"/>
+              </w:rPr>
+              <w:fldChar w:fldCharType="end"/>
+            </w:r>
+            <w:r>
+              <w:rPr>
+                <w:rFonts w:ascii="Calibri" w:eastAsia="Calibri" w:hAnsi="Calibri"/>
+                <w:kern w:val="2"/>
+                <w14:ligatures w14:val="standardContextual"/>
+              </w:rPr>
+              <w:t>, así como desarrollar estrategias efectivas para la gestión y análisis de datos a gran escala.</w:t>
             </w:r>
           </w:p>
           <w:p>
@@ -779,7 +2241,104 @@
                 <w:kern w:val="2"/>
                 <w14:ligatures w14:val="standardContextual"/>
               </w:rPr>
-              <w:t>Por otro lado, el clúster de servidores de K3S es una distribución ligera de Kubernetes que facilita la creación y gestión de clústeres de contenedores. En este proyecto, el clúster de K3S se utilizará para simular dispositivos IoT en el entorno virtualizado. Al emular dispositivos a través del clúster de K3S, se podrá evaluar cómo interactúan y se comunican estos dispositivos en un entorno escalable y eficiente. Esta simulación permitirá a los equipos de desarrollo y profesionales de IoT analizar y optimizar el rendimiento de las aplicaciones y servicios IoT, así como explorar estrategias de escalabilidad y tolerancia a fallos.</w:t>
+              <w:lastRenderedPageBreak/>
+              <w:t>Por otro lado, el clúster de servidores de K3S es una distribución ligera de Kubernetes que facilita la creación y gestión de clústeres de contenedores. En este proyecto, el clúster de K3S se utilizará para simular dispositivos IoT</w:t>
+            </w:r>
+            <w:r>
+              <w:rPr>
+                <w:rFonts w:ascii="Calibri" w:eastAsia="Calibri" w:hAnsi="Calibri"/>
+                <w:kern w:val="2"/>
+                <w14:ligatures w14:val="standardContextual"/>
+              </w:rPr>
+              <w:fldChar w:fldCharType="begin"/>
+            </w:r>
+            <w:r>
+              <w:rPr>
+                <w:rFonts w:ascii="Calibri" w:eastAsia="Calibri" w:hAnsi="Calibri"/>
+                <w:kern w:val="2"/>
+                <w14:ligatures w14:val="standardContextual"/>
+              </w:rPr>
+              <w:instrText xml:space="preserve"> XE "IoT:Internet of Things" </w:instrText>
+            </w:r>
+            <w:r>
+              <w:rPr>
+                <w:rFonts w:ascii="Calibri" w:eastAsia="Calibri" w:hAnsi="Calibri"/>
+                <w:kern w:val="2"/>
+                <w14:ligatures w14:val="standardContextual"/>
+              </w:rPr>
+              <w:fldChar w:fldCharType="end"/>
+            </w:r>
+            <w:r>
+              <w:rPr>
+                <w:rFonts w:ascii="Calibri" w:eastAsia="Calibri" w:hAnsi="Calibri"/>
+                <w:kern w:val="2"/>
+                <w14:ligatures w14:val="standardContextual"/>
+              </w:rPr>
+              <w:t xml:space="preserve"> en el entorno virtualizado. Al emular dispositivos a través del clúster de K3S, se podrá evaluar cómo interactúan y se comunican estos dispositivos en un entorno escalable y eficiente. Esta simulación permitirá a los equipos de desarrollo y profesionales de IoT</w:t>
+            </w:r>
+            <w:r>
+              <w:rPr>
+                <w:rFonts w:ascii="Calibri" w:eastAsia="Calibri" w:hAnsi="Calibri"/>
+                <w:kern w:val="2"/>
+                <w14:ligatures w14:val="standardContextual"/>
+              </w:rPr>
+              <w:fldChar w:fldCharType="begin"/>
+            </w:r>
+            <w:r>
+              <w:rPr>
+                <w:rFonts w:ascii="Calibri" w:eastAsia="Calibri" w:hAnsi="Calibri"/>
+                <w:kern w:val="2"/>
+                <w14:ligatures w14:val="standardContextual"/>
+              </w:rPr>
+              <w:instrText xml:space="preserve"> XE "IoT:Internet of Things" </w:instrText>
+            </w:r>
+            <w:r>
+              <w:rPr>
+                <w:rFonts w:ascii="Calibri" w:eastAsia="Calibri" w:hAnsi="Calibri"/>
+                <w:kern w:val="2"/>
+                <w14:ligatures w14:val="standardContextual"/>
+              </w:rPr>
+              <w:fldChar w:fldCharType="end"/>
+            </w:r>
+            <w:r>
+              <w:rPr>
+                <w:rFonts w:ascii="Calibri" w:eastAsia="Calibri" w:hAnsi="Calibri"/>
+                <w:kern w:val="2"/>
+                <w14:ligatures w14:val="standardContextual"/>
+              </w:rPr>
+              <w:t xml:space="preserve"> analizar y optimizar el rendimiento de las aplicaciones y servicios IoT</w:t>
+            </w:r>
+            <w:r>
+              <w:rPr>
+                <w:rFonts w:ascii="Calibri" w:eastAsia="Calibri" w:hAnsi="Calibri"/>
+                <w:kern w:val="2"/>
+                <w14:ligatures w14:val="standardContextual"/>
+              </w:rPr>
+              <w:fldChar w:fldCharType="begin"/>
+            </w:r>
+            <w:r>
+              <w:rPr>
+                <w:rFonts w:ascii="Calibri" w:eastAsia="Calibri" w:hAnsi="Calibri"/>
+                <w:kern w:val="2"/>
+                <w14:ligatures w14:val="standardContextual"/>
+              </w:rPr>
+              <w:instrText xml:space="preserve"> XE "IoT:Internet of Things" </w:instrText>
+            </w:r>
+            <w:r>
+              <w:rPr>
+                <w:rFonts w:ascii="Calibri" w:eastAsia="Calibri" w:hAnsi="Calibri"/>
+                <w:kern w:val="2"/>
+                <w14:ligatures w14:val="standardContextual"/>
+              </w:rPr>
+              <w:fldChar w:fldCharType="end"/>
+            </w:r>
+            <w:r>
+              <w:rPr>
+                <w:rFonts w:ascii="Calibri" w:eastAsia="Calibri" w:hAnsi="Calibri"/>
+                <w:kern w:val="2"/>
+                <w14:ligatures w14:val="standardContextual"/>
+              </w:rPr>
+              <w:t>, así como explorar estrategias de escalabilidad y tolerancia a fallos.</w:t>
             </w:r>
           </w:p>
           <w:p>
@@ -801,16 +2360,7 @@
                 <w:kern w:val="2"/>
                 <w14:ligatures w14:val="standardContextual"/>
               </w:rPr>
-              <w:t xml:space="preserve">El uso de Vagrant en este proyecto tiene como objetivo principal lograr una </w:t>
-            </w:r>
-            <w:r>
-              <w:rPr>
-                <w:rFonts w:ascii="Calibri" w:eastAsia="Calibri" w:hAnsi="Calibri"/>
-                <w:kern w:val="2"/>
-                <w14:ligatures w14:val="standardContextual"/>
-              </w:rPr>
-              <w:lastRenderedPageBreak/>
-              <w:t>configuración consistente y reproducible de los entornos de desarrollo. Vagrant facilita la definición y compartición de archivos de configuración que describen el entorno deseado, asegurando que todos los miembros del equipo tengan una base común y evitando problemas causados por configuraciones inconsistentes. Esto ahorra tiempo y reduce la posibilidad de errores en la configuración de los entornos.</w:t>
+              <w:t>El uso de Vagrant en este proyecto tiene como objetivo principal lograr una configuración consistente y reproducible de los entornos de desarrollo. Vagrant facilita la definición y compartición de archivos de configuración que describen el entorno deseado, asegurando que todos los miembros del equipo tengan una base común y evitando problemas causados por configuraciones inconsistentes. Esto ahorra tiempo y reduce la posibilidad de errores en la configuración de los entornos.</w:t>
             </w:r>
           </w:p>
           <w:p>
@@ -820,7 +2370,135 @@
                 <w:kern w:val="2"/>
                 <w14:ligatures w14:val="standardContextual"/>
               </w:rPr>
-              <w:t>Además, la metodología DevOps se aplica de manera integral en este proyecto. DevOps se basa en la colaboración estrecha entre los equipos de desarrollo y operaciones para acelerar la entrega de software, mejorar la calidad y garantizar la estabilidad del sistema. En el contexto de IoT, la aplicación de DevOps es fundamental para gestionar la complejidad de los entornos distribuidos y heterogéneos. La virtualización proporcionada por Vagrant y la gestión de contenedores ofrecida por el clúster de K3S son pilares clave para la implementación exitosa de DevOps en IoT.</w:t>
+              <w:t>Además, la metodología</w:t>
+            </w:r>
+            <w:r>
+              <w:rPr>
+                <w:rFonts w:ascii="Calibri" w:eastAsia="Calibri" w:hAnsi="Calibri"/>
+                <w:kern w:val="2"/>
+                <w14:ligatures w14:val="standardContextual"/>
+              </w:rPr>
+              <w:fldChar w:fldCharType="begin"/>
+            </w:r>
+            <w:r>
+              <w:rPr>
+                <w:rFonts w:ascii="Calibri" w:eastAsia="Calibri" w:hAnsi="Calibri"/>
+                <w:kern w:val="2"/>
+                <w14:ligatures w14:val="standardContextual"/>
+              </w:rPr>
+              <w:instrText xml:space="preserve"> XE "metodología:Una metodología es un enfoque estructurado y sistemático para abordar una tarea o proceso, que incluye principios, prácticas y técnicas específicas para lograr resultados consistentes y eficientes." </w:instrText>
+            </w:r>
+            <w:r>
+              <w:rPr>
+                <w:rFonts w:ascii="Calibri" w:eastAsia="Calibri" w:hAnsi="Calibri"/>
+                <w:kern w:val="2"/>
+                <w14:ligatures w14:val="standardContextual"/>
+              </w:rPr>
+              <w:fldChar w:fldCharType="end"/>
+            </w:r>
+            <w:r>
+              <w:rPr>
+                <w:rFonts w:ascii="Calibri" w:eastAsia="Calibri" w:hAnsi="Calibri"/>
+                <w:kern w:val="2"/>
+                <w14:ligatures w14:val="standardContextual"/>
+              </w:rPr>
+              <w:t xml:space="preserve"> DevOps se aplica de manera integral en este proyecto. DevOps se basa en la colaboración estrecha entre los equipos de desarrollo y operaciones para acelerar la entrega de software, mejorar la calidad y garantizar la estabilidad del sistema. En el contexto de IoT</w:t>
+            </w:r>
+            <w:r>
+              <w:rPr>
+                <w:rFonts w:ascii="Calibri" w:eastAsia="Calibri" w:hAnsi="Calibri"/>
+                <w:kern w:val="2"/>
+                <w14:ligatures w14:val="standardContextual"/>
+              </w:rPr>
+              <w:fldChar w:fldCharType="begin"/>
+            </w:r>
+            <w:r>
+              <w:rPr>
+                <w:rFonts w:ascii="Calibri" w:eastAsia="Calibri" w:hAnsi="Calibri"/>
+                <w:kern w:val="2"/>
+                <w14:ligatures w14:val="standardContextual"/>
+              </w:rPr>
+              <w:instrText xml:space="preserve"> XE "IoT:Internet of Things" </w:instrText>
+            </w:r>
+            <w:r>
+              <w:rPr>
+                <w:rFonts w:ascii="Calibri" w:eastAsia="Calibri" w:hAnsi="Calibri"/>
+                <w:kern w:val="2"/>
+                <w14:ligatures w14:val="standardContextual"/>
+              </w:rPr>
+              <w:fldChar w:fldCharType="end"/>
+            </w:r>
+            <w:r>
+              <w:rPr>
+                <w:rFonts w:ascii="Calibri" w:eastAsia="Calibri" w:hAnsi="Calibri"/>
+                <w:kern w:val="2"/>
+                <w14:ligatures w14:val="standardContextual"/>
+              </w:rPr>
+              <w:t>, la aplicación de DevOps es fundamental para gestionar la complejidad de los entornos distribuidos y heterogéneos. La virtualización</w:t>
+            </w:r>
+            <w:r>
+              <w:rPr>
+                <w:rFonts w:ascii="Calibri" w:eastAsia="Calibri" w:hAnsi="Calibri"/>
+                <w:kern w:val="2"/>
+                <w14:ligatures w14:val="standardContextual"/>
+              </w:rPr>
+              <w:fldChar w:fldCharType="begin"/>
+            </w:r>
+            <w:r>
+              <w:rPr>
+                <w:rFonts w:ascii="Calibri" w:eastAsia="Calibri" w:hAnsi="Calibri"/>
+                <w:kern w:val="2"/>
+                <w14:ligatures w14:val="standardContextual"/>
+              </w:rPr>
+              <w:instrText xml:space="preserve"> XE "virtualización:La virtualización es una tecnología que permite crear y ejecutar instancias virtuales de sistemas operativos, servidores, redes y otros recursos informáticos. Permite maximizar la utilización de hardware, simplificar la administración y proporcionar mayor flexibilidad y escalabilidad en entornos de TI." </w:instrText>
+            </w:r>
+            <w:r>
+              <w:rPr>
+                <w:rFonts w:ascii="Calibri" w:eastAsia="Calibri" w:hAnsi="Calibri"/>
+                <w:kern w:val="2"/>
+                <w14:ligatures w14:val="standardContextual"/>
+              </w:rPr>
+              <w:fldChar w:fldCharType="end"/>
+            </w:r>
+            <w:r>
+              <w:rPr>
+                <w:rFonts w:ascii="Calibri" w:eastAsia="Calibri" w:hAnsi="Calibri"/>
+                <w:kern w:val="2"/>
+                <w14:ligatures w14:val="standardContextual"/>
+              </w:rPr>
+              <w:t xml:space="preserve"> proporcionada por Vagrant y la gestión de contenedores ofrecida por el clúster de K3S son pilares clave para la implementación exitosa de DevOps en IoT</w:t>
+            </w:r>
+            <w:r>
+              <w:rPr>
+                <w:rFonts w:ascii="Calibri" w:eastAsia="Calibri" w:hAnsi="Calibri"/>
+                <w:kern w:val="2"/>
+                <w14:ligatures w14:val="standardContextual"/>
+              </w:rPr>
+              <w:fldChar w:fldCharType="begin"/>
+            </w:r>
+            <w:r>
+              <w:rPr>
+                <w:rFonts w:ascii="Calibri" w:eastAsia="Calibri" w:hAnsi="Calibri"/>
+                <w:kern w:val="2"/>
+                <w14:ligatures w14:val="standardContextual"/>
+              </w:rPr>
+              <w:instrText xml:space="preserve"> XE "IoT:Internet of Things" </w:instrText>
+            </w:r>
+            <w:r>
+              <w:rPr>
+                <w:rFonts w:ascii="Calibri" w:eastAsia="Calibri" w:hAnsi="Calibri"/>
+                <w:kern w:val="2"/>
+                <w14:ligatures w14:val="standardContextual"/>
+              </w:rPr>
+              <w:fldChar w:fldCharType="end"/>
+            </w:r>
+            <w:r>
+              <w:rPr>
+                <w:rFonts w:ascii="Calibri" w:eastAsia="Calibri" w:hAnsi="Calibri"/>
+                <w:kern w:val="2"/>
+                <w14:ligatures w14:val="standardContextual"/>
+              </w:rPr>
+              <w:t>.</w:t>
             </w:r>
           </w:p>
         </w:tc>
@@ -1150,7 +2828,7 @@
 </file>
 
 <file path=word/endnotes.xml><?xml version="1.0" encoding="utf-8"?>
-<w:endnotes xmlns:wpc="http://schemas.microsoft.com/office/word/2010/wordprocessingCanvas" xmlns:cx="http://schemas.microsoft.com/office/drawing/2014/chartex" xmlns:cx1="http://schemas.microsoft.com/office/drawing/2015/9/8/chartex" xmlns:cx2="http://schemas.microsoft.com/office/drawing/2015/10/21/chartex" xmlns:cx3="http://schemas.microsoft.com/office/drawing/2016/5/9/chartex" xmlns:cx4="http://schemas.microsoft.com/office/drawing/2016/5/10/chartex" xmlns:cx5="http://schemas.microsoft.com/office/drawing/2016/5/11/chartex" xmlns:cx6="http://schemas.microsoft.com/office/drawing/2016/5/12/chartex" xmlns:cx7="http://schemas.microsoft.com/office/drawing/2016/5/13/chartex" xmlns:cx8="http://schemas.microsoft.com/office/drawing/2016/5/14/chartex" xmlns:mc="http://schemas.openxmlformats.org/markup-compatibility/2006" xmlns:aink="http://schemas.microsoft.com/office/drawing/2016/ink" xmlns:am3d="http://schemas.microsoft.com/office/drawing/2017/model3d" xmlns:o="urn:schemas-microsoft-com:office:office" xmlns:oel="http://schemas.microsoft.com/office/2019/extlst" xmlns:r="http://schemas.openxmlformats.org/officeDocument/2006/relationships" xmlns:m="http://schemas.openxmlformats.org/officeDocument/2006/math" xmlns:v="urn:schemas-microsoft-com:vml" xmlns:wp14="http://schemas.microsoft.com/office/word/2010/wordprocessingDrawing" xmlns:wp="http://schemas.openxmlformats.org/drawingml/2006/wordprocessingDrawing" xmlns:w10="urn:schemas-microsoft-com:office:word" xmlns:w="http://schemas.openxmlformats.org/wordprocessingml/2006/main" xmlns:w14="http://schemas.microsoft.com/office/word/2010/wordml" xmlns:w15="http://schemas.microsoft.com/office/word/2012/wordml" xmlns:w16cex="http://schemas.microsoft.com/office/word/2018/wordml/cex" xmlns:w16cid="http://schemas.microsoft.com/office/word/2016/wordml/cid" xmlns:w16="http://schemas.microsoft.com/office/word/2018/wordml" xmlns:w16du="http://schemas.microsoft.com/office/word/2023/wordml/word16du" xmlns:w16sdtdh="http://schemas.microsoft.com/office/word/2020/wordml/sdtdatahash" xmlns:w16se="http://schemas.microsoft.com/office/word/2015/wordml/symex" xmlns:wpg="http://schemas.microsoft.com/office/word/2010/wordprocessingGroup" xmlns:wpi="http://schemas.microsoft.com/office/word/2010/wordprocessingInk" xmlns:wne="http://schemas.microsoft.com/office/word/2006/wordml" xmlns:wps="http://schemas.microsoft.com/office/word/2010/wordprocessingShape" mc:Ignorable="w14 w15 w16se w16cid w16 w16cex w16sdtdh wp14">
+<w:endnotes xmlns:wpc="http://schemas.microsoft.com/office/word/2010/wordprocessingCanvas" xmlns:cx="http://schemas.microsoft.com/office/drawing/2014/chartex" xmlns:cx1="http://schemas.microsoft.com/office/drawing/2015/9/8/chartex" xmlns:cx2="http://schemas.microsoft.com/office/drawing/2015/10/21/chartex" xmlns:cx3="http://schemas.microsoft.com/office/drawing/2016/5/9/chartex" xmlns:cx4="http://schemas.microsoft.com/office/drawing/2016/5/10/chartex" xmlns:cx5="http://schemas.microsoft.com/office/drawing/2016/5/11/chartex" xmlns:cx6="http://schemas.microsoft.com/office/drawing/2016/5/12/chartex" xmlns:cx7="http://schemas.microsoft.com/office/drawing/2016/5/13/chartex" xmlns:cx8="http://schemas.microsoft.com/office/drawing/2016/5/14/chartex" xmlns:mc="http://schemas.openxmlformats.org/markup-compatibility/2006" xmlns:aink="http://schemas.microsoft.com/office/drawing/2016/ink" xmlns:am3d="http://schemas.microsoft.com/office/drawing/2017/model3d" xmlns:o="urn:schemas-microsoft-com:office:office" xmlns:oel="http://schemas.microsoft.com/office/2019/extlst" xmlns:r="http://schemas.openxmlformats.org/officeDocument/2006/relationships" xmlns:m="http://schemas.openxmlformats.org/officeDocument/2006/math" xmlns:v="urn:schemas-microsoft-com:vml" xmlns:wp14="http://schemas.microsoft.com/office/word/2010/wordprocessingDrawing" xmlns:wp="http://schemas.openxmlformats.org/drawingml/2006/wordprocessingDrawing" xmlns:w10="urn:schemas-microsoft-com:office:word" xmlns:w="http://schemas.openxmlformats.org/wordprocessingml/2006/main" xmlns:w14="http://schemas.microsoft.com/office/word/2010/wordml" xmlns:w15="http://schemas.microsoft.com/office/word/2012/wordml" xmlns:w16cex="http://schemas.microsoft.com/office/word/2018/wordml/cex" xmlns:w16cid="http://schemas.microsoft.com/office/word/2016/wordml/cid" xmlns:w16="http://schemas.microsoft.com/office/word/2018/wordml" xmlns:w16sdtdh="http://schemas.microsoft.com/office/word/2020/wordml/sdtdatahash" xmlns:w16se="http://schemas.microsoft.com/office/word/2015/wordml/symex" xmlns:wpg="http://schemas.microsoft.com/office/word/2010/wordprocessingGroup" xmlns:wpi="http://schemas.microsoft.com/office/word/2010/wordprocessingInk" xmlns:wne="http://schemas.microsoft.com/office/word/2006/wordml" xmlns:wps="http://schemas.microsoft.com/office/word/2010/wordprocessingShape" mc:Ignorable="w14 w15 w16se w16cid w16 w16cex w16sdtdh wp14">
   <w:endnote w:type="separator" w:id="-1">
     <w:p>
       <w:r>
@@ -1169,7 +2847,7 @@
 </file>
 
 <file path=word/footer1.xml><?xml version="1.0" encoding="utf-8"?>
-<w:ftr xmlns:wpc="http://schemas.microsoft.com/office/word/2010/wordprocessingCanvas" xmlns:cx="http://schemas.microsoft.com/office/drawing/2014/chartex" xmlns:cx1="http://schemas.microsoft.com/office/drawing/2015/9/8/chartex" xmlns:cx2="http://schemas.microsoft.com/office/drawing/2015/10/21/chartex" xmlns:cx3="http://schemas.microsoft.com/office/drawing/2016/5/9/chartex" xmlns:cx4="http://schemas.microsoft.com/office/drawing/2016/5/10/chartex" xmlns:cx5="http://schemas.microsoft.com/office/drawing/2016/5/11/chartex" xmlns:cx6="http://schemas.microsoft.com/office/drawing/2016/5/12/chartex" xmlns:cx7="http://schemas.microsoft.com/office/drawing/2016/5/13/chartex" xmlns:cx8="http://schemas.microsoft.com/office/drawing/2016/5/14/chartex" xmlns:mc="http://schemas.openxmlformats.org/markup-compatibility/2006" xmlns:aink="http://schemas.microsoft.com/office/drawing/2016/ink" xmlns:am3d="http://schemas.microsoft.com/office/drawing/2017/model3d" xmlns:o="urn:schemas-microsoft-com:office:office" xmlns:oel="http://schemas.microsoft.com/office/2019/extlst" xmlns:r="http://schemas.openxmlformats.org/officeDocument/2006/relationships" xmlns:m="http://schemas.openxmlformats.org/officeDocument/2006/math" xmlns:v="urn:schemas-microsoft-com:vml" xmlns:wp14="http://schemas.microsoft.com/office/word/2010/wordprocessingDrawing" xmlns:wp="http://schemas.openxmlformats.org/drawingml/2006/wordprocessingDrawing" xmlns:w10="urn:schemas-microsoft-com:office:word" xmlns:w="http://schemas.openxmlformats.org/wordprocessingml/2006/main" xmlns:w14="http://schemas.microsoft.com/office/word/2010/wordml" xmlns:w15="http://schemas.microsoft.com/office/word/2012/wordml" xmlns:w16cex="http://schemas.microsoft.com/office/word/2018/wordml/cex" xmlns:w16cid="http://schemas.microsoft.com/office/word/2016/wordml/cid" xmlns:w16="http://schemas.microsoft.com/office/word/2018/wordml" xmlns:w16du="http://schemas.microsoft.com/office/word/2023/wordml/word16du" xmlns:w16sdtdh="http://schemas.microsoft.com/office/word/2020/wordml/sdtdatahash" xmlns:w16se="http://schemas.microsoft.com/office/word/2015/wordml/symex" xmlns:wpg="http://schemas.microsoft.com/office/word/2010/wordprocessingGroup" xmlns:wpi="http://schemas.microsoft.com/office/word/2010/wordprocessingInk" xmlns:wne="http://schemas.microsoft.com/office/word/2006/wordml" xmlns:wps="http://schemas.microsoft.com/office/word/2010/wordprocessingShape" mc:Ignorable="w14 w15 w16se w16cid w16 w16cex w16sdtdh wp14">
+<w:ftr xmlns:wpc="http://schemas.microsoft.com/office/word/2010/wordprocessingCanvas" xmlns:cx="http://schemas.microsoft.com/office/drawing/2014/chartex" xmlns:cx1="http://schemas.microsoft.com/office/drawing/2015/9/8/chartex" xmlns:cx2="http://schemas.microsoft.com/office/drawing/2015/10/21/chartex" xmlns:cx3="http://schemas.microsoft.com/office/drawing/2016/5/9/chartex" xmlns:cx4="http://schemas.microsoft.com/office/drawing/2016/5/10/chartex" xmlns:cx5="http://schemas.microsoft.com/office/drawing/2016/5/11/chartex" xmlns:cx6="http://schemas.microsoft.com/office/drawing/2016/5/12/chartex" xmlns:cx7="http://schemas.microsoft.com/office/drawing/2016/5/13/chartex" xmlns:cx8="http://schemas.microsoft.com/office/drawing/2016/5/14/chartex" xmlns:mc="http://schemas.openxmlformats.org/markup-compatibility/2006" xmlns:aink="http://schemas.microsoft.com/office/drawing/2016/ink" xmlns:am3d="http://schemas.microsoft.com/office/drawing/2017/model3d" xmlns:o="urn:schemas-microsoft-com:office:office" xmlns:oel="http://schemas.microsoft.com/office/2019/extlst" xmlns:r="http://schemas.openxmlformats.org/officeDocument/2006/relationships" xmlns:m="http://schemas.openxmlformats.org/officeDocument/2006/math" xmlns:v="urn:schemas-microsoft-com:vml" xmlns:wp14="http://schemas.microsoft.com/office/word/2010/wordprocessingDrawing" xmlns:wp="http://schemas.openxmlformats.org/drawingml/2006/wordprocessingDrawing" xmlns:w10="urn:schemas-microsoft-com:office:word" xmlns:w="http://schemas.openxmlformats.org/wordprocessingml/2006/main" xmlns:w14="http://schemas.microsoft.com/office/word/2010/wordml" xmlns:w15="http://schemas.microsoft.com/office/word/2012/wordml" xmlns:w16cex="http://schemas.microsoft.com/office/word/2018/wordml/cex" xmlns:w16cid="http://schemas.microsoft.com/office/word/2016/wordml/cid" xmlns:w16="http://schemas.microsoft.com/office/word/2018/wordml" xmlns:w16sdtdh="http://schemas.microsoft.com/office/word/2020/wordml/sdtdatahash" xmlns:w16se="http://schemas.microsoft.com/office/word/2015/wordml/symex" xmlns:wpg="http://schemas.microsoft.com/office/word/2010/wordprocessingGroup" xmlns:wpi="http://schemas.microsoft.com/office/word/2010/wordprocessingInk" xmlns:wne="http://schemas.microsoft.com/office/word/2006/wordml" xmlns:wps="http://schemas.microsoft.com/office/word/2010/wordprocessingShape" mc:Ignorable="w14 w15 w16se w16cid w16 w16cex w16sdtdh wp14">
   <w:p>
     <w:pPr>
       <w:pStyle w:val="Textoindependiente"/>
@@ -1279,7 +2957,7 @@
             </wp:anchor>
           </w:drawing>
         </mc:Choice>
-        <mc:Fallback>
+        <mc:Fallback xmlns:w16du="http://schemas.microsoft.com/office/word/2023/wordml/word16du">
           <w:pict>
             <v:shapetype w14:anchorId="1A8A1A76" id="_x0000_t202" coordsize="21600,21600" o:spt="202" path="m,l,21600r21600,l21600,xe">
               <v:stroke joinstyle="miter"/>
@@ -1323,7 +3001,7 @@
 </file>
 
 <file path=word/footnotes.xml><?xml version="1.0" encoding="utf-8"?>
-<w:footnotes xmlns:wpc="http://schemas.microsoft.com/office/word/2010/wordprocessingCanvas" xmlns:cx="http://schemas.microsoft.com/office/drawing/2014/chartex" xmlns:cx1="http://schemas.microsoft.com/office/drawing/2015/9/8/chartex" xmlns:cx2="http://schemas.microsoft.com/office/drawing/2015/10/21/chartex" xmlns:cx3="http://schemas.microsoft.com/office/drawing/2016/5/9/chartex" xmlns:cx4="http://schemas.microsoft.com/office/drawing/2016/5/10/chartex" xmlns:cx5="http://schemas.microsoft.com/office/drawing/2016/5/11/chartex" xmlns:cx6="http://schemas.microsoft.com/office/drawing/2016/5/12/chartex" xmlns:cx7="http://schemas.microsoft.com/office/drawing/2016/5/13/chartex" xmlns:cx8="http://schemas.microsoft.com/office/drawing/2016/5/14/chartex" xmlns:mc="http://schemas.openxmlformats.org/markup-compatibility/2006" xmlns:aink="http://schemas.microsoft.com/office/drawing/2016/ink" xmlns:am3d="http://schemas.microsoft.com/office/drawing/2017/model3d" xmlns:o="urn:schemas-microsoft-com:office:office" xmlns:oel="http://schemas.microsoft.com/office/2019/extlst" xmlns:r="http://schemas.openxmlformats.org/officeDocument/2006/relationships" xmlns:m="http://schemas.openxmlformats.org/officeDocument/2006/math" xmlns:v="urn:schemas-microsoft-com:vml" xmlns:wp14="http://schemas.microsoft.com/office/word/2010/wordprocessingDrawing" xmlns:wp="http://schemas.openxmlformats.org/drawingml/2006/wordprocessingDrawing" xmlns:w10="urn:schemas-microsoft-com:office:word" xmlns:w="http://schemas.openxmlformats.org/wordprocessingml/2006/main" xmlns:w14="http://schemas.microsoft.com/office/word/2010/wordml" xmlns:w15="http://schemas.microsoft.com/office/word/2012/wordml" xmlns:w16cex="http://schemas.microsoft.com/office/word/2018/wordml/cex" xmlns:w16cid="http://schemas.microsoft.com/office/word/2016/wordml/cid" xmlns:w16="http://schemas.microsoft.com/office/word/2018/wordml" xmlns:w16du="http://schemas.microsoft.com/office/word/2023/wordml/word16du" xmlns:w16sdtdh="http://schemas.microsoft.com/office/word/2020/wordml/sdtdatahash" xmlns:w16se="http://schemas.microsoft.com/office/word/2015/wordml/symex" xmlns:wpg="http://schemas.microsoft.com/office/word/2010/wordprocessingGroup" xmlns:wpi="http://schemas.microsoft.com/office/word/2010/wordprocessingInk" xmlns:wne="http://schemas.microsoft.com/office/word/2006/wordml" xmlns:wps="http://schemas.microsoft.com/office/word/2010/wordprocessingShape" mc:Ignorable="w14 w15 w16se w16cid w16 w16cex w16sdtdh wp14">
+<w:footnotes xmlns:wpc="http://schemas.microsoft.com/office/word/2010/wordprocessingCanvas" xmlns:cx="http://schemas.microsoft.com/office/drawing/2014/chartex" xmlns:cx1="http://schemas.microsoft.com/office/drawing/2015/9/8/chartex" xmlns:cx2="http://schemas.microsoft.com/office/drawing/2015/10/21/chartex" xmlns:cx3="http://schemas.microsoft.com/office/drawing/2016/5/9/chartex" xmlns:cx4="http://schemas.microsoft.com/office/drawing/2016/5/10/chartex" xmlns:cx5="http://schemas.microsoft.com/office/drawing/2016/5/11/chartex" xmlns:cx6="http://schemas.microsoft.com/office/drawing/2016/5/12/chartex" xmlns:cx7="http://schemas.microsoft.com/office/drawing/2016/5/13/chartex" xmlns:cx8="http://schemas.microsoft.com/office/drawing/2016/5/14/chartex" xmlns:mc="http://schemas.openxmlformats.org/markup-compatibility/2006" xmlns:aink="http://schemas.microsoft.com/office/drawing/2016/ink" xmlns:am3d="http://schemas.microsoft.com/office/drawing/2017/model3d" xmlns:o="urn:schemas-microsoft-com:office:office" xmlns:oel="http://schemas.microsoft.com/office/2019/extlst" xmlns:r="http://schemas.openxmlformats.org/officeDocument/2006/relationships" xmlns:m="http://schemas.openxmlformats.org/officeDocument/2006/math" xmlns:v="urn:schemas-microsoft-com:vml" xmlns:wp14="http://schemas.microsoft.com/office/word/2010/wordprocessingDrawing" xmlns:wp="http://schemas.openxmlformats.org/drawingml/2006/wordprocessingDrawing" xmlns:w10="urn:schemas-microsoft-com:office:word" xmlns:w="http://schemas.openxmlformats.org/wordprocessingml/2006/main" xmlns:w14="http://schemas.microsoft.com/office/word/2010/wordml" xmlns:w15="http://schemas.microsoft.com/office/word/2012/wordml" xmlns:w16cex="http://schemas.microsoft.com/office/word/2018/wordml/cex" xmlns:w16cid="http://schemas.microsoft.com/office/word/2016/wordml/cid" xmlns:w16="http://schemas.microsoft.com/office/word/2018/wordml" xmlns:w16sdtdh="http://schemas.microsoft.com/office/word/2020/wordml/sdtdatahash" xmlns:w16se="http://schemas.microsoft.com/office/word/2015/wordml/symex" xmlns:wpg="http://schemas.microsoft.com/office/word/2010/wordprocessingGroup" xmlns:wpi="http://schemas.microsoft.com/office/word/2010/wordprocessingInk" xmlns:wne="http://schemas.microsoft.com/office/word/2006/wordml" xmlns:wps="http://schemas.microsoft.com/office/word/2010/wordprocessingShape" mc:Ignorable="w14 w15 w16se w16cid w16 w16cex w16sdtdh wp14">
   <w:footnote w:type="separator" w:id="-1">
     <w:p>
       <w:r>
@@ -1342,7 +3020,7 @@
 </file>
 
 <file path=word/numbering.xml><?xml version="1.0" encoding="utf-8"?>
-<w:numbering xmlns:wpc="http://schemas.microsoft.com/office/word/2010/wordprocessingCanvas" xmlns:cx="http://schemas.microsoft.com/office/drawing/2014/chartex" xmlns:cx1="http://schemas.microsoft.com/office/drawing/2015/9/8/chartex" xmlns:cx2="http://schemas.microsoft.com/office/drawing/2015/10/21/chartex" xmlns:cx3="http://schemas.microsoft.com/office/drawing/2016/5/9/chartex" xmlns:cx4="http://schemas.microsoft.com/office/drawing/2016/5/10/chartex" xmlns:cx5="http://schemas.microsoft.com/office/drawing/2016/5/11/chartex" xmlns:cx6="http://schemas.microsoft.com/office/drawing/2016/5/12/chartex" xmlns:cx7="http://schemas.microsoft.com/office/drawing/2016/5/13/chartex" xmlns:cx8="http://schemas.microsoft.com/office/drawing/2016/5/14/chartex" xmlns:mc="http://schemas.openxmlformats.org/markup-compatibility/2006" xmlns:aink="http://schemas.microsoft.com/office/drawing/2016/ink" xmlns:am3d="http://schemas.microsoft.com/office/drawing/2017/model3d" xmlns:o="urn:schemas-microsoft-com:office:office" xmlns:oel="http://schemas.microsoft.com/office/2019/extlst" xmlns:r="http://schemas.openxmlformats.org/officeDocument/2006/relationships" xmlns:m="http://schemas.openxmlformats.org/officeDocument/2006/math" xmlns:v="urn:schemas-microsoft-com:vml" xmlns:wp14="http://schemas.microsoft.com/office/word/2010/wordprocessingDrawing" xmlns:wp="http://schemas.openxmlformats.org/drawingml/2006/wordprocessingDrawing" xmlns:w10="urn:schemas-microsoft-com:office:word" xmlns:w="http://schemas.openxmlformats.org/wordprocessingml/2006/main" xmlns:w14="http://schemas.microsoft.com/office/word/2010/wordml" xmlns:w15="http://schemas.microsoft.com/office/word/2012/wordml" xmlns:w16cex="http://schemas.microsoft.com/office/word/2018/wordml/cex" xmlns:w16cid="http://schemas.microsoft.com/office/word/2016/wordml/cid" xmlns:w16="http://schemas.microsoft.com/office/word/2018/wordml" xmlns:w16du="http://schemas.microsoft.com/office/word/2023/wordml/word16du" xmlns:w16sdtdh="http://schemas.microsoft.com/office/word/2020/wordml/sdtdatahash" xmlns:w16se="http://schemas.microsoft.com/office/word/2015/wordml/symex" xmlns:wpg="http://schemas.microsoft.com/office/word/2010/wordprocessingGroup" xmlns:wpi="http://schemas.microsoft.com/office/word/2010/wordprocessingInk" xmlns:wne="http://schemas.microsoft.com/office/word/2006/wordml" xmlns:wps="http://schemas.microsoft.com/office/word/2010/wordprocessingShape" mc:Ignorable="w14 w15 w16se w16cid w16 w16cex w16sdtdh wp14">
+<w:numbering xmlns:wpc="http://schemas.microsoft.com/office/word/2010/wordprocessingCanvas" xmlns:cx="http://schemas.microsoft.com/office/drawing/2014/chartex" xmlns:cx1="http://schemas.microsoft.com/office/drawing/2015/9/8/chartex" xmlns:cx2="http://schemas.microsoft.com/office/drawing/2015/10/21/chartex" xmlns:cx3="http://schemas.microsoft.com/office/drawing/2016/5/9/chartex" xmlns:cx4="http://schemas.microsoft.com/office/drawing/2016/5/10/chartex" xmlns:cx5="http://schemas.microsoft.com/office/drawing/2016/5/11/chartex" xmlns:cx6="http://schemas.microsoft.com/office/drawing/2016/5/12/chartex" xmlns:cx7="http://schemas.microsoft.com/office/drawing/2016/5/13/chartex" xmlns:cx8="http://schemas.microsoft.com/office/drawing/2016/5/14/chartex" xmlns:mc="http://schemas.openxmlformats.org/markup-compatibility/2006" xmlns:aink="http://schemas.microsoft.com/office/drawing/2016/ink" xmlns:am3d="http://schemas.microsoft.com/office/drawing/2017/model3d" xmlns:o="urn:schemas-microsoft-com:office:office" xmlns:oel="http://schemas.microsoft.com/office/2019/extlst" xmlns:r="http://schemas.openxmlformats.org/officeDocument/2006/relationships" xmlns:m="http://schemas.openxmlformats.org/officeDocument/2006/math" xmlns:v="urn:schemas-microsoft-com:vml" xmlns:wp14="http://schemas.microsoft.com/office/word/2010/wordprocessingDrawing" xmlns:wp="http://schemas.openxmlformats.org/drawingml/2006/wordprocessingDrawing" xmlns:w10="urn:schemas-microsoft-com:office:word" xmlns:w="http://schemas.openxmlformats.org/wordprocessingml/2006/main" xmlns:w14="http://schemas.microsoft.com/office/word/2010/wordml" xmlns:w15="http://schemas.microsoft.com/office/word/2012/wordml" xmlns:w16cex="http://schemas.microsoft.com/office/word/2018/wordml/cex" xmlns:w16cid="http://schemas.microsoft.com/office/word/2016/wordml/cid" xmlns:w16="http://schemas.microsoft.com/office/word/2018/wordml" xmlns:w16sdtdh="http://schemas.microsoft.com/office/word/2020/wordml/sdtdatahash" xmlns:w16se="http://schemas.microsoft.com/office/word/2015/wordml/symex" xmlns:wpg="http://schemas.microsoft.com/office/word/2010/wordprocessingGroup" xmlns:wpi="http://schemas.microsoft.com/office/word/2010/wordprocessingInk" xmlns:wne="http://schemas.microsoft.com/office/word/2006/wordml" xmlns:wps="http://schemas.microsoft.com/office/word/2010/wordprocessingShape" mc:Ignorable="w14 w15 w16se w16cid w16 w16cex w16sdtdh wp14">
   <w:abstractNum w:abstractNumId="0" w15:restartNumberingAfterBreak="0">
     <w:nsid w:val="1DEE5795"/>
     <w:multiLevelType w:val="hybridMultilevel"/>
@@ -2192,7 +3870,6 @@
   <w:style w:type="character" w:default="1" w:styleId="Fuentedeprrafopredeter">
     <w:name w:val="Default Paragraph Font"/>
     <w:uiPriority w:val="1"/>
-    <w:semiHidden/>
     <w:unhideWhenUsed/>
   </w:style>
   <w:style w:type="table" w:default="1" w:styleId="Tablanormal">

</xml_diff>